<commit_message>
Agregando Apartado Recursos a Doc
</commit_message>
<xml_diff>
--- a/Documentación/THE BUSINESS JOURNEY.docx
+++ b/Documentación/THE BUSINESS JOURNEY.docx
@@ -2717,31 +2717,7 @@
           <w:color w:val="111111"/>
           <w:shd w:val="clear" w:color="auto" w:fill="FFFFFF"/>
         </w:rPr>
-        <w:t>C</w:t>
-      </w:r>
-      <w:r>
-        <w:rPr>
-          <w:rFonts w:ascii="Arial" w:hAnsi="Arial" w:cs="Arial"/>
-          <w:color w:val="111111"/>
-          <w:shd w:val="clear" w:color="auto" w:fill="FFFFFF"/>
-        </w:rPr>
-        <w:t xml:space="preserve">ondiciones o capacidades que deben cumplir o tener los usuarios para poder acceder y utilizar </w:t>
-      </w:r>
-      <w:r>
-        <w:rPr>
-          <w:rFonts w:ascii="Arial" w:hAnsi="Arial" w:cs="Arial"/>
-          <w:color w:val="111111"/>
-          <w:shd w:val="clear" w:color="auto" w:fill="FFFFFF"/>
-        </w:rPr>
-        <w:t xml:space="preserve">la </w:t>
-      </w:r>
-      <w:r>
-        <w:rPr>
-          <w:rFonts w:ascii="Arial" w:hAnsi="Arial" w:cs="Arial"/>
-          <w:color w:val="111111"/>
-          <w:shd w:val="clear" w:color="auto" w:fill="FFFFFF"/>
-        </w:rPr>
-        <w:t>aplicación de manera efectiva</w:t>
+        <w:t>Condiciones o capacidades que deben cumplir o tener los usuarios para poder acceder y utilizar la aplicación de manera efectiva</w:t>
       </w:r>
       <w:r>
         <w:rPr>
@@ -3299,6 +3275,2238 @@
           <w:color w:val="111111"/>
           <w:sz w:val="22"/>
           <w:szCs w:val="22"/>
+        </w:rPr>
+      </w:pPr>
+    </w:p>
+    <w:p>
+      <w:pPr>
+        <w:pStyle w:val="NormalWeb"/>
+        <w:shd w:val="clear" w:color="auto" w:fill="FFFFFF"/>
+        <w:spacing w:before="180" w:beforeAutospacing="0" w:after="0" w:afterAutospacing="0"/>
+        <w:ind w:left="720"/>
+        <w:rPr>
+          <w:rFonts w:asciiTheme="minorHAnsi" w:hAnsiTheme="minorHAnsi" w:cstheme="minorHAnsi"/>
+          <w:color w:val="111111"/>
+          <w:sz w:val="22"/>
+          <w:szCs w:val="22"/>
+        </w:rPr>
+      </w:pPr>
+    </w:p>
+    <w:p>
+      <w:pPr>
+        <w:pStyle w:val="NormalWeb"/>
+        <w:shd w:val="clear" w:color="auto" w:fill="FFFFFF"/>
+        <w:spacing w:before="180" w:beforeAutospacing="0" w:after="0" w:afterAutospacing="0"/>
+        <w:ind w:left="720"/>
+        <w:rPr>
+          <w:rFonts w:asciiTheme="minorHAnsi" w:hAnsiTheme="minorHAnsi" w:cstheme="minorHAnsi"/>
+          <w:color w:val="111111"/>
+          <w:sz w:val="22"/>
+          <w:szCs w:val="22"/>
+        </w:rPr>
+      </w:pPr>
+    </w:p>
+    <w:p>
+      <w:pPr>
+        <w:pStyle w:val="NormalWeb"/>
+        <w:shd w:val="clear" w:color="auto" w:fill="FFFFFF"/>
+        <w:spacing w:before="180" w:beforeAutospacing="0" w:after="0" w:afterAutospacing="0"/>
+        <w:ind w:left="720"/>
+        <w:rPr>
+          <w:rFonts w:asciiTheme="minorHAnsi" w:hAnsiTheme="minorHAnsi" w:cstheme="minorHAnsi"/>
+          <w:color w:val="111111"/>
+          <w:sz w:val="22"/>
+          <w:szCs w:val="22"/>
+        </w:rPr>
+      </w:pPr>
+    </w:p>
+    <w:p>
+      <w:pPr>
+        <w:pStyle w:val="NormalWeb"/>
+        <w:shd w:val="clear" w:color="auto" w:fill="FFFFFF"/>
+        <w:spacing w:before="180" w:beforeAutospacing="0" w:after="0" w:afterAutospacing="0"/>
+        <w:ind w:left="720"/>
+        <w:rPr>
+          <w:rFonts w:asciiTheme="minorHAnsi" w:hAnsiTheme="minorHAnsi" w:cstheme="minorHAnsi"/>
+          <w:color w:val="111111"/>
+          <w:sz w:val="22"/>
+          <w:szCs w:val="22"/>
+        </w:rPr>
+      </w:pPr>
+    </w:p>
+    <w:p>
+      <w:pPr>
+        <w:pStyle w:val="NormalWeb"/>
+        <w:shd w:val="clear" w:color="auto" w:fill="FFFFFF"/>
+        <w:spacing w:before="180" w:beforeAutospacing="0" w:after="0" w:afterAutospacing="0"/>
+        <w:ind w:left="720"/>
+        <w:rPr>
+          <w:rFonts w:asciiTheme="minorHAnsi" w:hAnsiTheme="minorHAnsi" w:cstheme="minorHAnsi"/>
+          <w:color w:val="111111"/>
+          <w:sz w:val="22"/>
+          <w:szCs w:val="22"/>
+        </w:rPr>
+      </w:pPr>
+    </w:p>
+    <w:p>
+      <w:pPr>
+        <w:pStyle w:val="NormalWeb"/>
+        <w:shd w:val="clear" w:color="auto" w:fill="FFFFFF"/>
+        <w:spacing w:before="180" w:beforeAutospacing="0" w:after="0" w:afterAutospacing="0"/>
+        <w:ind w:left="720"/>
+        <w:rPr>
+          <w:rFonts w:asciiTheme="minorHAnsi" w:hAnsiTheme="minorHAnsi" w:cstheme="minorHAnsi"/>
+          <w:color w:val="111111"/>
+          <w:sz w:val="22"/>
+          <w:szCs w:val="22"/>
+        </w:rPr>
+      </w:pPr>
+    </w:p>
+    <w:p>
+      <w:pPr>
+        <w:spacing w:after="0" w:line="240" w:lineRule="auto"/>
+        <w:jc w:val="center"/>
+        <w:rPr>
+          <w:rFonts w:ascii="Arial" w:eastAsia="Times New Roman" w:hAnsi="Arial" w:cs="Arial"/>
+          <w:kern w:val="0"/>
+          <w:sz w:val="72"/>
+          <w:szCs w:val="72"/>
+          <w:lang w:eastAsia="es-ES"/>
+          <w14:ligatures w14:val="none"/>
+        </w:rPr>
+      </w:pPr>
+      <w:r>
+        <w:rPr>
+          <w:rFonts w:ascii="Arial" w:eastAsia="Times New Roman" w:hAnsi="Arial" w:cs="Arial"/>
+          <w:kern w:val="0"/>
+          <w:sz w:val="72"/>
+          <w:szCs w:val="72"/>
+          <w:lang w:eastAsia="es-ES"/>
+          <w14:ligatures w14:val="none"/>
+        </w:rPr>
+        <w:lastRenderedPageBreak/>
+        <w:t>Recursos</w:t>
+      </w:r>
+    </w:p>
+    <w:p>
+      <w:pPr>
+        <w:spacing w:after="0" w:line="240" w:lineRule="auto"/>
+        <w:jc w:val="center"/>
+        <w:rPr>
+          <w:rFonts w:ascii="Arial" w:eastAsia="Times New Roman" w:hAnsi="Arial" w:cs="Arial"/>
+          <w:kern w:val="0"/>
+          <w:sz w:val="72"/>
+          <w:szCs w:val="72"/>
+          <w:lang w:eastAsia="es-ES"/>
+          <w14:ligatures w14:val="none"/>
+        </w:rPr>
+      </w:pPr>
+    </w:p>
+    <w:p>
+      <w:pPr>
+        <w:pStyle w:val="NormalWeb"/>
+        <w:numPr>
+          <w:ilvl w:val="0"/>
+          <w:numId w:val="14"/>
+        </w:numPr>
+        <w:shd w:val="clear" w:color="auto" w:fill="FFFFFF"/>
+        <w:spacing w:before="180" w:beforeAutospacing="0" w:after="0" w:afterAutospacing="0"/>
+        <w:rPr>
+          <w:rFonts w:ascii="Arial" w:hAnsi="Arial" w:cs="Arial"/>
+          <w:b/>
+          <w:bCs/>
+          <w:color w:val="111111"/>
+          <w:sz w:val="36"/>
+          <w:szCs w:val="36"/>
+          <w:u w:val="single"/>
+        </w:rPr>
+      </w:pPr>
+      <w:r>
+        <w:rPr>
+          <w:rFonts w:ascii="Arial" w:hAnsi="Arial" w:cs="Arial"/>
+          <w:b/>
+          <w:bCs/>
+          <w:color w:val="111111"/>
+          <w:sz w:val="36"/>
+          <w:szCs w:val="36"/>
+          <w:u w:val="single"/>
+        </w:rPr>
+        <w:t>Hardware</w:t>
+      </w:r>
+    </w:p>
+    <w:p>
+      <w:pPr>
+        <w:pStyle w:val="NormalWeb"/>
+        <w:shd w:val="clear" w:color="auto" w:fill="FFFFFF"/>
+        <w:spacing w:before="180" w:beforeAutospacing="0" w:after="0" w:afterAutospacing="0"/>
+        <w:rPr>
+          <w:rFonts w:ascii="Roboto" w:hAnsi="Roboto"/>
+          <w:color w:val="111111"/>
+          <w:shd w:val="clear" w:color="auto" w:fill="FFFFFF"/>
+        </w:rPr>
+      </w:pPr>
+    </w:p>
+    <w:p>
+      <w:pPr>
+        <w:pStyle w:val="NormalWeb"/>
+        <w:shd w:val="clear" w:color="auto" w:fill="FFFFFF"/>
+        <w:spacing w:before="180" w:beforeAutospacing="0" w:after="0" w:afterAutospacing="0"/>
+        <w:ind w:left="360"/>
+        <w:jc w:val="both"/>
+        <w:rPr>
+          <w:rFonts w:ascii="Arial" w:hAnsi="Arial" w:cs="Arial"/>
+          <w:color w:val="111111"/>
+        </w:rPr>
+      </w:pPr>
+      <w:r>
+        <w:rPr>
+          <w:rFonts w:ascii="Arial" w:hAnsi="Arial" w:cs="Arial"/>
+          <w:color w:val="111111"/>
+          <w:shd w:val="clear" w:color="auto" w:fill="FFFFFF"/>
+        </w:rPr>
+        <w:t>Para el desarrollo y la implementación de mi proyecto web basado en IA, “</w:t>
+      </w:r>
+      <w:proofErr w:type="spellStart"/>
+      <w:r>
+        <w:rPr>
+          <w:rFonts w:ascii="Arial" w:hAnsi="Arial" w:cs="Arial"/>
+          <w:color w:val="111111"/>
+          <w:shd w:val="clear" w:color="auto" w:fill="FFFFFF"/>
+        </w:rPr>
+        <w:t>The</w:t>
+      </w:r>
+      <w:proofErr w:type="spellEnd"/>
+      <w:r>
+        <w:rPr>
+          <w:rFonts w:ascii="Arial" w:hAnsi="Arial" w:cs="Arial"/>
+          <w:color w:val="111111"/>
+          <w:shd w:val="clear" w:color="auto" w:fill="FFFFFF"/>
+        </w:rPr>
+        <w:t xml:space="preserve"> Business </w:t>
+      </w:r>
+      <w:proofErr w:type="spellStart"/>
+      <w:r>
+        <w:rPr>
+          <w:rFonts w:ascii="Arial" w:hAnsi="Arial" w:cs="Arial"/>
+          <w:color w:val="111111"/>
+          <w:shd w:val="clear" w:color="auto" w:fill="FFFFFF"/>
+        </w:rPr>
+        <w:t>Journey</w:t>
+      </w:r>
+      <w:proofErr w:type="spellEnd"/>
+      <w:r>
+        <w:rPr>
+          <w:rFonts w:ascii="Arial" w:hAnsi="Arial" w:cs="Arial"/>
+          <w:color w:val="111111"/>
+          <w:shd w:val="clear" w:color="auto" w:fill="FFFFFF"/>
+        </w:rPr>
+        <w:t xml:space="preserve">”, no requiero de un hardware excesivamente. Actualmente, hago uso de mi ordenador personal, </w:t>
+      </w:r>
+      <w:r>
+        <w:rPr>
+          <w:rFonts w:ascii="Arial" w:hAnsi="Arial" w:cs="Arial"/>
+          <w:color w:val="111111"/>
+        </w:rPr>
+        <w:t xml:space="preserve">estoy utilizando mi ordenador personal que consta de 16gb de RAM y un </w:t>
+      </w:r>
+      <w:r>
+        <w:rPr>
+          <w:rFonts w:ascii="Arial" w:hAnsi="Arial" w:cs="Arial"/>
+          <w:color w:val="111111"/>
+          <w:shd w:val="clear" w:color="auto" w:fill="FFFFFF"/>
+        </w:rPr>
+        <w:t>procesador Ryzen</w:t>
+      </w:r>
+      <w:r>
+        <w:rPr>
+          <w:rFonts w:ascii="Arial" w:hAnsi="Arial" w:cs="Arial"/>
+          <w:color w:val="111111"/>
+        </w:rPr>
+        <w:t xml:space="preserve"> 5 5600x, </w:t>
+      </w:r>
+      <w:r>
+        <w:rPr>
+          <w:rFonts w:ascii="Arial" w:hAnsi="Arial" w:cs="Arial"/>
+          <w:color w:val="111111"/>
+          <w:shd w:val="clear" w:color="auto" w:fill="FFFFFF"/>
+        </w:rPr>
+        <w:t>lo cual proporciona una base sólida y fiable para las tareas de desarrollo y algunas pruebas preliminares</w:t>
+      </w:r>
+      <w:r>
+        <w:rPr>
+          <w:rFonts w:ascii="Arial" w:hAnsi="Arial" w:cs="Arial"/>
+          <w:color w:val="111111"/>
+        </w:rPr>
+        <w:t xml:space="preserve">. </w:t>
+      </w:r>
+    </w:p>
+    <w:p>
+      <w:pPr>
+        <w:pStyle w:val="NormalWeb"/>
+        <w:shd w:val="clear" w:color="auto" w:fill="FFFFFF"/>
+        <w:spacing w:before="180" w:beforeAutospacing="0" w:after="0" w:afterAutospacing="0"/>
+        <w:ind w:left="360"/>
+        <w:jc w:val="both"/>
+        <w:rPr>
+          <w:rFonts w:ascii="Arial" w:hAnsi="Arial" w:cs="Arial"/>
+          <w:color w:val="111111"/>
+          <w:shd w:val="clear" w:color="auto" w:fill="FFFFFF"/>
+        </w:rPr>
+      </w:pPr>
+      <w:r>
+        <w:rPr>
+          <w:rFonts w:ascii="Arial" w:hAnsi="Arial" w:cs="Arial"/>
+          <w:color w:val="111111"/>
+          <w:shd w:val="clear" w:color="auto" w:fill="FFFFFF"/>
+        </w:rPr>
+        <w:t xml:space="preserve">Aunque lo habitual en la fase de implementación sería optar por un servidor de hosting con recursos avanzados para garantizar la escalabilidad y la disponibilidad del servicio, he decidido utilizar mi propio ordenador como servidor. Esto lo logro mediante el uso de </w:t>
+      </w:r>
+      <w:proofErr w:type="spellStart"/>
+      <w:r>
+        <w:rPr>
+          <w:rFonts w:ascii="Arial" w:hAnsi="Arial" w:cs="Arial"/>
+          <w:color w:val="111111"/>
+          <w:shd w:val="clear" w:color="auto" w:fill="FFFFFF"/>
+        </w:rPr>
+        <w:t>Ngrok</w:t>
+      </w:r>
+      <w:proofErr w:type="spellEnd"/>
+      <w:r>
+        <w:rPr>
+          <w:rFonts w:ascii="Arial" w:hAnsi="Arial" w:cs="Arial"/>
+          <w:color w:val="111111"/>
+          <w:shd w:val="clear" w:color="auto" w:fill="FFFFFF"/>
+        </w:rPr>
+        <w:t xml:space="preserve">, una herramienta que me permite exponer un servidor local a Internet de manera segura y eficiente, facilitando así el acceso remoto sin necesidad de configuraciones complejas de red. </w:t>
+      </w:r>
+    </w:p>
+    <w:p>
+      <w:pPr>
+        <w:pStyle w:val="NormalWeb"/>
+        <w:shd w:val="clear" w:color="auto" w:fill="FFFFFF"/>
+        <w:spacing w:before="180" w:beforeAutospacing="0" w:after="0" w:afterAutospacing="0"/>
+        <w:ind w:left="360"/>
+        <w:jc w:val="both"/>
+        <w:rPr>
+          <w:rFonts w:ascii="Arial" w:hAnsi="Arial" w:cs="Arial"/>
+          <w:color w:val="111111"/>
+          <w:shd w:val="clear" w:color="auto" w:fill="FFFFFF"/>
+        </w:rPr>
+      </w:pPr>
+      <w:r>
+        <w:rPr>
+          <w:rFonts w:ascii="Arial" w:hAnsi="Arial" w:cs="Arial"/>
+          <w:color w:val="111111"/>
+          <w:shd w:val="clear" w:color="auto" w:fill="FFFFFF"/>
+        </w:rPr>
+        <w:t>Esta elección me brinda la comodidad de trabajar en un entorno familiar y controlado, permitiéndome gestionar directamente cualquier actualización o mantenimiento requerido. Además, al evitar la inversión inicial en infraestructura de hosting externa.</w:t>
+      </w:r>
+    </w:p>
+    <w:p>
+      <w:pPr>
+        <w:pStyle w:val="NormalWeb"/>
+        <w:shd w:val="clear" w:color="auto" w:fill="FFFFFF"/>
+        <w:spacing w:before="180" w:beforeAutospacing="0" w:after="0" w:afterAutospacing="0"/>
+        <w:ind w:left="720"/>
+        <w:rPr>
+          <w:rFonts w:ascii="Arial" w:hAnsi="Arial" w:cs="Arial"/>
+          <w:color w:val="111111"/>
+          <w:shd w:val="clear" w:color="auto" w:fill="FFFFFF"/>
+        </w:rPr>
+      </w:pPr>
+    </w:p>
+    <w:p>
+      <w:pPr>
+        <w:pStyle w:val="NormalWeb"/>
+        <w:numPr>
+          <w:ilvl w:val="0"/>
+          <w:numId w:val="14"/>
+        </w:numPr>
+        <w:shd w:val="clear" w:color="auto" w:fill="FFFFFF"/>
+        <w:spacing w:before="180" w:beforeAutospacing="0" w:after="0" w:afterAutospacing="0"/>
+        <w:rPr>
+          <w:rFonts w:ascii="Arial" w:hAnsi="Arial" w:cs="Arial"/>
+          <w:b/>
+          <w:bCs/>
+          <w:color w:val="111111"/>
+          <w:sz w:val="36"/>
+          <w:szCs w:val="36"/>
+          <w:u w:val="single"/>
+        </w:rPr>
+      </w:pPr>
+      <w:r>
+        <w:rPr>
+          <w:rFonts w:ascii="Arial" w:hAnsi="Arial" w:cs="Arial"/>
+          <w:b/>
+          <w:bCs/>
+          <w:color w:val="111111"/>
+          <w:sz w:val="36"/>
+          <w:szCs w:val="36"/>
+          <w:u w:val="single"/>
+        </w:rPr>
+        <w:t>Software</w:t>
+      </w:r>
+    </w:p>
+    <w:p>
+      <w:pPr>
+        <w:pStyle w:val="NormalWeb"/>
+        <w:shd w:val="clear" w:color="auto" w:fill="FFFFFF"/>
+        <w:spacing w:before="180" w:beforeAutospacing="0" w:after="0" w:afterAutospacing="0"/>
+        <w:ind w:left="720"/>
+        <w:rPr>
+          <w:rFonts w:ascii="Arial" w:hAnsi="Arial" w:cs="Arial"/>
+          <w:color w:val="111111"/>
+        </w:rPr>
+      </w:pPr>
+    </w:p>
+    <w:p>
+      <w:pPr>
+        <w:pStyle w:val="NormalWeb"/>
+        <w:shd w:val="clear" w:color="auto" w:fill="FFFFFF"/>
+        <w:spacing w:before="0" w:beforeAutospacing="0" w:after="0" w:afterAutospacing="0"/>
+        <w:ind w:left="360"/>
+        <w:rPr>
+          <w:rFonts w:ascii="Arial" w:hAnsi="Arial" w:cs="Arial"/>
+          <w:color w:val="111111"/>
+        </w:rPr>
+      </w:pPr>
+      <w:r>
+        <w:rPr>
+          <w:rFonts w:ascii="Arial" w:hAnsi="Arial" w:cs="Arial"/>
+          <w:color w:val="111111"/>
+        </w:rPr>
+        <w:t>En el desarrollo de “</w:t>
+      </w:r>
+      <w:proofErr w:type="spellStart"/>
+      <w:r>
+        <w:rPr>
+          <w:rFonts w:ascii="Arial" w:hAnsi="Arial" w:cs="Arial"/>
+          <w:color w:val="111111"/>
+        </w:rPr>
+        <w:t>The</w:t>
+      </w:r>
+      <w:proofErr w:type="spellEnd"/>
+      <w:r>
+        <w:rPr>
+          <w:rFonts w:ascii="Arial" w:hAnsi="Arial" w:cs="Arial"/>
+          <w:color w:val="111111"/>
+        </w:rPr>
+        <w:t xml:space="preserve"> Business </w:t>
+      </w:r>
+      <w:proofErr w:type="spellStart"/>
+      <w:r>
+        <w:rPr>
+          <w:rFonts w:ascii="Arial" w:hAnsi="Arial" w:cs="Arial"/>
+          <w:color w:val="111111"/>
+        </w:rPr>
+        <w:t>Journey</w:t>
+      </w:r>
+      <w:proofErr w:type="spellEnd"/>
+      <w:r>
+        <w:rPr>
+          <w:rFonts w:ascii="Arial" w:hAnsi="Arial" w:cs="Arial"/>
+          <w:color w:val="111111"/>
+        </w:rPr>
+        <w:t xml:space="preserve">”, mi enfoque en el software se centra en la eficiencia y la simplicidad. Para el </w:t>
+      </w:r>
+      <w:r>
+        <w:rPr>
+          <w:rFonts w:ascii="Arial" w:hAnsi="Arial" w:cs="Arial"/>
+          <w:color w:val="111111"/>
+        </w:rPr>
+        <w:t>F</w:t>
+      </w:r>
+      <w:r>
+        <w:rPr>
+          <w:rFonts w:ascii="Arial" w:hAnsi="Arial" w:cs="Arial"/>
+          <w:color w:val="111111"/>
+        </w:rPr>
+        <w:t>ront-</w:t>
+      </w:r>
+      <w:proofErr w:type="spellStart"/>
+      <w:r>
+        <w:rPr>
+          <w:rFonts w:ascii="Arial" w:hAnsi="Arial" w:cs="Arial"/>
+          <w:color w:val="111111"/>
+        </w:rPr>
+        <w:t>E</w:t>
+      </w:r>
+      <w:r>
+        <w:rPr>
+          <w:rFonts w:ascii="Arial" w:hAnsi="Arial" w:cs="Arial"/>
+          <w:color w:val="111111"/>
+        </w:rPr>
+        <w:t>nd</w:t>
+      </w:r>
+      <w:proofErr w:type="spellEnd"/>
+      <w:r>
+        <w:rPr>
+          <w:rFonts w:ascii="Arial" w:hAnsi="Arial" w:cs="Arial"/>
+          <w:color w:val="111111"/>
+        </w:rPr>
+        <w:t>, empleo </w:t>
+      </w:r>
+      <w:r>
+        <w:rPr>
+          <w:rStyle w:val="Textoennegrita"/>
+          <w:rFonts w:ascii="Arial" w:hAnsi="Arial" w:cs="Arial"/>
+          <w:color w:val="111111"/>
+        </w:rPr>
+        <w:t xml:space="preserve">Visual Studio </w:t>
+      </w:r>
+      <w:proofErr w:type="spellStart"/>
+      <w:r>
+        <w:rPr>
+          <w:rStyle w:val="Textoennegrita"/>
+          <w:rFonts w:ascii="Arial" w:hAnsi="Arial" w:cs="Arial"/>
+          <w:color w:val="111111"/>
+        </w:rPr>
+        <w:t>Code</w:t>
+      </w:r>
+      <w:proofErr w:type="spellEnd"/>
+      <w:r>
+        <w:rPr>
+          <w:rFonts w:ascii="Arial" w:hAnsi="Arial" w:cs="Arial"/>
+          <w:color w:val="111111"/>
+        </w:rPr>
+        <w:t>, un editor versátil y ligero que me ofrece una amplia gama de extensiones y herramientas para agilizar el proceso de codificación. Su interfaz intuitiva y su capacidad de personalización me permiten adaptar el entorno a mis necesidades específicas, facilitando así la escritura y el diseño de interfaces de usuario atractivas y funcionales.</w:t>
+      </w:r>
+    </w:p>
+    <w:p>
+      <w:pPr>
+        <w:pStyle w:val="NormalWeb"/>
+        <w:shd w:val="clear" w:color="auto" w:fill="FFFFFF"/>
+        <w:spacing w:before="180" w:beforeAutospacing="0" w:after="0" w:afterAutospacing="0"/>
+        <w:ind w:left="360"/>
+        <w:rPr>
+          <w:rFonts w:ascii="Arial" w:hAnsi="Arial" w:cs="Arial"/>
+          <w:color w:val="111111"/>
+        </w:rPr>
+      </w:pPr>
+      <w:r>
+        <w:rPr>
+          <w:rFonts w:ascii="Arial" w:hAnsi="Arial" w:cs="Arial"/>
+          <w:color w:val="111111"/>
+        </w:rPr>
+        <w:t xml:space="preserve">Para el </w:t>
+      </w:r>
+      <w:r>
+        <w:rPr>
+          <w:rFonts w:ascii="Arial" w:hAnsi="Arial" w:cs="Arial"/>
+          <w:color w:val="111111"/>
+        </w:rPr>
+        <w:t>B</w:t>
+      </w:r>
+      <w:r>
+        <w:rPr>
+          <w:rFonts w:ascii="Arial" w:hAnsi="Arial" w:cs="Arial"/>
+          <w:color w:val="111111"/>
+        </w:rPr>
+        <w:t>ack-</w:t>
+      </w:r>
+      <w:proofErr w:type="spellStart"/>
+      <w:r>
+        <w:rPr>
+          <w:rFonts w:ascii="Arial" w:hAnsi="Arial" w:cs="Arial"/>
+          <w:color w:val="111111"/>
+        </w:rPr>
+        <w:t>E</w:t>
+      </w:r>
+      <w:r>
+        <w:rPr>
+          <w:rFonts w:ascii="Arial" w:hAnsi="Arial" w:cs="Arial"/>
+          <w:color w:val="111111"/>
+        </w:rPr>
+        <w:t>nd</w:t>
+      </w:r>
+      <w:proofErr w:type="spellEnd"/>
+      <w:r>
+        <w:rPr>
+          <w:rFonts w:ascii="Arial" w:hAnsi="Arial" w:cs="Arial"/>
+          <w:color w:val="111111"/>
+        </w:rPr>
+        <w:t xml:space="preserve">, </w:t>
+      </w:r>
+      <w:r>
+        <w:rPr>
+          <w:rFonts w:ascii="Arial" w:hAnsi="Arial" w:cs="Arial"/>
+          <w:color w:val="111111"/>
+        </w:rPr>
+        <w:t>utilizo</w:t>
+      </w:r>
+      <w:r>
+        <w:rPr>
+          <w:rFonts w:ascii="Arial" w:hAnsi="Arial" w:cs="Arial"/>
+          <w:color w:val="111111"/>
+        </w:rPr>
+        <w:t xml:space="preserve"> </w:t>
+      </w:r>
+      <w:r>
+        <w:rPr>
+          <w:rStyle w:val="Textoennegrita"/>
+          <w:rFonts w:ascii="Arial" w:hAnsi="Arial" w:cs="Arial"/>
+          <w:color w:val="111111"/>
+        </w:rPr>
+        <w:t>Visual Studio</w:t>
+      </w:r>
+      <w:r>
+        <w:rPr>
+          <w:rFonts w:ascii="Arial" w:hAnsi="Arial" w:cs="Arial"/>
+          <w:color w:val="111111"/>
+        </w:rPr>
+        <w:t>, un entorno de desarrollo integrado más robusto que me brinda funcionalidades avanzadas como depuración, perfiles y gestión de bases de datos, lo que es esencial para el manejo de la lógica compleja de la inteligencia artificial y el procesamiento de datos.</w:t>
+      </w:r>
+      <w:r>
+        <w:rPr>
+          <w:rFonts w:ascii="Arial" w:hAnsi="Arial" w:cs="Arial"/>
+          <w:color w:val="111111"/>
+        </w:rPr>
+        <w:t xml:space="preserve"> Además de ofrecerme facilidad para crear el API REST.</w:t>
+      </w:r>
+    </w:p>
+    <w:p>
+      <w:pPr>
+        <w:pStyle w:val="NormalWeb"/>
+        <w:shd w:val="clear" w:color="auto" w:fill="FFFFFF"/>
+        <w:spacing w:before="180" w:beforeAutospacing="0" w:after="0" w:afterAutospacing="0"/>
+        <w:ind w:left="360"/>
+        <w:rPr>
+          <w:rFonts w:ascii="Arial" w:hAnsi="Arial" w:cs="Arial"/>
+          <w:color w:val="111111"/>
+        </w:rPr>
+      </w:pPr>
+    </w:p>
+    <w:p>
+      <w:pPr>
+        <w:pStyle w:val="NormalWeb"/>
+        <w:shd w:val="clear" w:color="auto" w:fill="FFFFFF"/>
+        <w:spacing w:before="180" w:beforeAutospacing="0" w:after="0" w:afterAutospacing="0"/>
+        <w:ind w:left="360"/>
+        <w:rPr>
+          <w:rFonts w:ascii="Arial" w:hAnsi="Arial" w:cs="Arial"/>
+          <w:color w:val="111111"/>
+        </w:rPr>
+      </w:pPr>
+      <w:r>
+        <w:rPr>
+          <w:rFonts w:ascii="Arial" w:hAnsi="Arial" w:cs="Arial"/>
+          <w:color w:val="111111"/>
+        </w:rPr>
+        <w:t>El control de versiones es manejado a través de </w:t>
+      </w:r>
+      <w:r>
+        <w:rPr>
+          <w:rStyle w:val="Textoennegrita"/>
+          <w:rFonts w:ascii="Arial" w:hAnsi="Arial" w:cs="Arial"/>
+          <w:color w:val="111111"/>
+        </w:rPr>
+        <w:t>GitHub</w:t>
+      </w:r>
+      <w:r>
+        <w:rPr>
+          <w:rFonts w:ascii="Arial" w:hAnsi="Arial" w:cs="Arial"/>
+          <w:color w:val="111111"/>
+        </w:rPr>
+        <w:t>, que no solo me permite mantener un historial organizado de mis cambios, sino que también me ofrece la seguridad de poder revertir a versiones anteriores si es necesario.</w:t>
+      </w:r>
+    </w:p>
+    <w:p>
+      <w:pPr>
+        <w:pStyle w:val="NormalWeb"/>
+        <w:shd w:val="clear" w:color="auto" w:fill="FFFFFF"/>
+        <w:spacing w:before="180" w:beforeAutospacing="0" w:after="0" w:afterAutospacing="0"/>
+        <w:ind w:left="360"/>
+        <w:rPr>
+          <w:rFonts w:ascii="Arial" w:hAnsi="Arial" w:cs="Arial"/>
+          <w:color w:val="111111"/>
+        </w:rPr>
+      </w:pPr>
+      <w:r>
+        <w:rPr>
+          <w:rFonts w:ascii="Arial" w:hAnsi="Arial" w:cs="Arial"/>
+          <w:color w:val="111111"/>
+        </w:rPr>
+        <w:lastRenderedPageBreak/>
+        <w:t>Finalmente, para exponer mi servidor local a Internet de manera segura y sin complicaciones, utilizo </w:t>
+      </w:r>
+      <w:proofErr w:type="spellStart"/>
+      <w:r>
+        <w:rPr>
+          <w:rStyle w:val="Textoennegrita"/>
+          <w:rFonts w:ascii="Arial" w:hAnsi="Arial" w:cs="Arial"/>
+          <w:color w:val="111111"/>
+        </w:rPr>
+        <w:t>Ngrok</w:t>
+      </w:r>
+      <w:proofErr w:type="spellEnd"/>
+      <w:r>
+        <w:rPr>
+          <w:rFonts w:ascii="Arial" w:hAnsi="Arial" w:cs="Arial"/>
+          <w:color w:val="111111"/>
+        </w:rPr>
+        <w:t xml:space="preserve">. Esta herramienta me facilita compartir avances con </w:t>
+      </w:r>
+      <w:proofErr w:type="spellStart"/>
+      <w:r>
+        <w:rPr>
+          <w:rFonts w:ascii="Arial" w:hAnsi="Arial" w:cs="Arial"/>
+          <w:color w:val="111111"/>
+        </w:rPr>
+        <w:t>stakeholders</w:t>
+      </w:r>
+      <w:proofErr w:type="spellEnd"/>
+      <w:r>
+        <w:rPr>
+          <w:rFonts w:ascii="Arial" w:hAnsi="Arial" w:cs="Arial"/>
+          <w:color w:val="111111"/>
+        </w:rPr>
+        <w:t xml:space="preserve"> y </w:t>
+      </w:r>
+      <w:proofErr w:type="spellStart"/>
+      <w:r>
+        <w:rPr>
+          <w:rFonts w:ascii="Arial" w:hAnsi="Arial" w:cs="Arial"/>
+          <w:color w:val="111111"/>
+        </w:rPr>
+        <w:t>testers</w:t>
+      </w:r>
+      <w:proofErr w:type="spellEnd"/>
+      <w:r>
+        <w:rPr>
+          <w:rFonts w:ascii="Arial" w:hAnsi="Arial" w:cs="Arial"/>
+          <w:color w:val="111111"/>
+        </w:rPr>
+        <w:t xml:space="preserve"> al proporcionar un enlace público temporal que redirige al servidor que aloja mi proyecto en desarrollo.</w:t>
+      </w:r>
+    </w:p>
+    <w:p>
+      <w:pPr>
+        <w:pStyle w:val="NormalWeb"/>
+        <w:shd w:val="clear" w:color="auto" w:fill="FFFFFF"/>
+        <w:spacing w:before="180" w:beforeAutospacing="0" w:after="0" w:afterAutospacing="0"/>
+        <w:rPr>
+          <w:rFonts w:ascii="Roboto" w:hAnsi="Roboto"/>
+          <w:color w:val="111111"/>
+        </w:rPr>
+      </w:pPr>
+    </w:p>
+    <w:p>
+      <w:pPr>
+        <w:pStyle w:val="NormalWeb"/>
+        <w:numPr>
+          <w:ilvl w:val="0"/>
+          <w:numId w:val="14"/>
+        </w:numPr>
+        <w:shd w:val="clear" w:color="auto" w:fill="FFFFFF"/>
+        <w:spacing w:before="180" w:beforeAutospacing="0" w:after="0" w:afterAutospacing="0"/>
+        <w:rPr>
+          <w:rFonts w:ascii="Arial" w:hAnsi="Arial" w:cs="Arial"/>
+          <w:b/>
+          <w:bCs/>
+          <w:color w:val="111111"/>
+          <w:sz w:val="36"/>
+          <w:szCs w:val="36"/>
+          <w:u w:val="single"/>
+        </w:rPr>
+      </w:pPr>
+      <w:r>
+        <w:rPr>
+          <w:rFonts w:ascii="Arial" w:hAnsi="Arial" w:cs="Arial"/>
+          <w:b/>
+          <w:bCs/>
+          <w:sz w:val="36"/>
+          <w:szCs w:val="36"/>
+          <w:u w:val="single"/>
+        </w:rPr>
+        <w:t>Humanos</w:t>
+      </w:r>
+    </w:p>
+    <w:p>
+      <w:pPr>
+        <w:pStyle w:val="NormalWeb"/>
+        <w:shd w:val="clear" w:color="auto" w:fill="FFFFFF"/>
+        <w:spacing w:before="180" w:beforeAutospacing="0" w:after="0" w:afterAutospacing="0"/>
+        <w:ind w:left="720"/>
+        <w:rPr>
+          <w:rFonts w:ascii="Arial" w:hAnsi="Arial" w:cs="Arial"/>
+          <w:b/>
+          <w:bCs/>
+          <w:color w:val="111111"/>
+          <w:sz w:val="36"/>
+          <w:szCs w:val="36"/>
+          <w:u w:val="single"/>
+        </w:rPr>
+      </w:pPr>
+    </w:p>
+    <w:p>
+      <w:pPr>
+        <w:numPr>
+          <w:ilvl w:val="0"/>
+          <w:numId w:val="15"/>
+        </w:numPr>
+        <w:shd w:val="clear" w:color="auto" w:fill="FFFFFF"/>
+        <w:spacing w:after="0" w:line="240" w:lineRule="auto"/>
+        <w:rPr>
+          <w:rFonts w:ascii="Arial" w:eastAsia="Times New Roman" w:hAnsi="Arial" w:cs="Arial"/>
+          <w:color w:val="111111"/>
+          <w:kern w:val="0"/>
+          <w:sz w:val="24"/>
+          <w:szCs w:val="24"/>
+          <w:lang w:eastAsia="es-ES"/>
+          <w14:ligatures w14:val="none"/>
+        </w:rPr>
+      </w:pPr>
+      <w:r>
+        <w:rPr>
+          <w:rFonts w:ascii="Arial" w:eastAsia="Times New Roman" w:hAnsi="Arial" w:cs="Arial"/>
+          <w:b/>
+          <w:bCs/>
+          <w:color w:val="111111"/>
+          <w:kern w:val="0"/>
+          <w:sz w:val="24"/>
+          <w:szCs w:val="24"/>
+          <w:lang w:eastAsia="es-ES"/>
+          <w14:ligatures w14:val="none"/>
+        </w:rPr>
+        <w:t>Fase de Planificación:</w:t>
+      </w:r>
+    </w:p>
+    <w:p>
+      <w:pPr>
+        <w:numPr>
+          <w:ilvl w:val="1"/>
+          <w:numId w:val="15"/>
+        </w:numPr>
+        <w:shd w:val="clear" w:color="auto" w:fill="FFFFFF"/>
+        <w:spacing w:before="100" w:beforeAutospacing="1" w:after="100" w:afterAutospacing="1" w:line="240" w:lineRule="auto"/>
+        <w:rPr>
+          <w:rFonts w:ascii="Arial" w:eastAsia="Times New Roman" w:hAnsi="Arial" w:cs="Arial"/>
+          <w:color w:val="111111"/>
+          <w:kern w:val="0"/>
+          <w:sz w:val="24"/>
+          <w:szCs w:val="24"/>
+          <w:lang w:eastAsia="es-ES"/>
+          <w14:ligatures w14:val="none"/>
+        </w:rPr>
+      </w:pPr>
+      <w:r>
+        <w:rPr>
+          <w:rFonts w:ascii="Arial" w:eastAsia="Times New Roman" w:hAnsi="Arial" w:cs="Arial"/>
+          <w:b/>
+          <w:bCs/>
+          <w:color w:val="111111"/>
+          <w:kern w:val="0"/>
+          <w:sz w:val="24"/>
+          <w:szCs w:val="24"/>
+          <w:lang w:eastAsia="es-ES"/>
+          <w14:ligatures w14:val="none"/>
+        </w:rPr>
+        <w:t>Descripción</w:t>
+      </w:r>
+      <w:r>
+        <w:rPr>
+          <w:rFonts w:ascii="Arial" w:eastAsia="Times New Roman" w:hAnsi="Arial" w:cs="Arial"/>
+          <w:color w:val="111111"/>
+          <w:kern w:val="0"/>
+          <w:sz w:val="24"/>
+          <w:szCs w:val="24"/>
+          <w:lang w:eastAsia="es-ES"/>
+          <w14:ligatures w14:val="none"/>
+        </w:rPr>
+        <w:t>: Se establecen los objetivos, se define el alcance del proyecto y se identifican los requisitos. Es una etapa crítica donde se toman las decisiones fundamentales que guiarán todo el desarrollo.</w:t>
+      </w:r>
+    </w:p>
+    <w:p>
+      <w:pPr>
+        <w:numPr>
+          <w:ilvl w:val="1"/>
+          <w:numId w:val="15"/>
+        </w:numPr>
+        <w:shd w:val="clear" w:color="auto" w:fill="FFFFFF"/>
+        <w:spacing w:before="100" w:beforeAutospacing="1" w:after="100" w:afterAutospacing="1" w:line="240" w:lineRule="auto"/>
+        <w:rPr>
+          <w:rFonts w:ascii="Arial" w:eastAsia="Times New Roman" w:hAnsi="Arial" w:cs="Arial"/>
+          <w:color w:val="111111"/>
+          <w:kern w:val="0"/>
+          <w:sz w:val="24"/>
+          <w:szCs w:val="24"/>
+          <w:lang w:eastAsia="es-ES"/>
+          <w14:ligatures w14:val="none"/>
+        </w:rPr>
+      </w:pPr>
+      <w:r>
+        <w:rPr>
+          <w:rFonts w:ascii="Arial" w:eastAsia="Times New Roman" w:hAnsi="Arial" w:cs="Arial"/>
+          <w:b/>
+          <w:bCs/>
+          <w:color w:val="111111"/>
+          <w:kern w:val="0"/>
+          <w:sz w:val="24"/>
+          <w:szCs w:val="24"/>
+          <w:lang w:eastAsia="es-ES"/>
+          <w14:ligatures w14:val="none"/>
+        </w:rPr>
+        <w:t>Estimación de horas</w:t>
+      </w:r>
+      <w:r>
+        <w:rPr>
+          <w:rFonts w:ascii="Arial" w:eastAsia="Times New Roman" w:hAnsi="Arial" w:cs="Arial"/>
+          <w:color w:val="111111"/>
+          <w:kern w:val="0"/>
+          <w:sz w:val="24"/>
+          <w:szCs w:val="24"/>
+          <w:lang w:eastAsia="es-ES"/>
+          <w14:ligatures w14:val="none"/>
+        </w:rPr>
+        <w:t xml:space="preserve">: </w:t>
+      </w:r>
+      <w:r>
+        <w:rPr>
+          <w:rFonts w:ascii="Arial" w:eastAsia="Times New Roman" w:hAnsi="Arial" w:cs="Arial"/>
+          <w:color w:val="111111"/>
+          <w:kern w:val="0"/>
+          <w:sz w:val="24"/>
+          <w:szCs w:val="24"/>
+          <w:lang w:eastAsia="es-ES"/>
+          <w14:ligatures w14:val="none"/>
+        </w:rPr>
+        <w:t>24</w:t>
+      </w:r>
+      <w:r>
+        <w:rPr>
+          <w:rFonts w:ascii="Arial" w:eastAsia="Times New Roman" w:hAnsi="Arial" w:cs="Arial"/>
+          <w:color w:val="111111"/>
+          <w:kern w:val="0"/>
+          <w:sz w:val="24"/>
+          <w:szCs w:val="24"/>
+          <w:lang w:eastAsia="es-ES"/>
+          <w14:ligatures w14:val="none"/>
+        </w:rPr>
+        <w:t>-</w:t>
+      </w:r>
+      <w:r>
+        <w:rPr>
+          <w:rFonts w:ascii="Arial" w:eastAsia="Times New Roman" w:hAnsi="Arial" w:cs="Arial"/>
+          <w:color w:val="111111"/>
+          <w:kern w:val="0"/>
+          <w:sz w:val="24"/>
+          <w:szCs w:val="24"/>
+          <w:lang w:eastAsia="es-ES"/>
+          <w14:ligatures w14:val="none"/>
+        </w:rPr>
+        <w:t>48</w:t>
+      </w:r>
+      <w:r>
+        <w:rPr>
+          <w:rFonts w:ascii="Arial" w:eastAsia="Times New Roman" w:hAnsi="Arial" w:cs="Arial"/>
+          <w:color w:val="111111"/>
+          <w:kern w:val="0"/>
+          <w:sz w:val="24"/>
+          <w:szCs w:val="24"/>
+          <w:lang w:eastAsia="es-ES"/>
+          <w14:ligatures w14:val="none"/>
+        </w:rPr>
+        <w:t xml:space="preserve"> horas.</w:t>
+      </w:r>
+    </w:p>
+    <w:p>
+      <w:pPr>
+        <w:numPr>
+          <w:ilvl w:val="0"/>
+          <w:numId w:val="15"/>
+        </w:numPr>
+        <w:shd w:val="clear" w:color="auto" w:fill="FFFFFF"/>
+        <w:spacing w:after="0" w:line="240" w:lineRule="auto"/>
+        <w:rPr>
+          <w:rFonts w:ascii="Arial" w:eastAsia="Times New Roman" w:hAnsi="Arial" w:cs="Arial"/>
+          <w:color w:val="111111"/>
+          <w:kern w:val="0"/>
+          <w:sz w:val="24"/>
+          <w:szCs w:val="24"/>
+          <w:lang w:eastAsia="es-ES"/>
+          <w14:ligatures w14:val="none"/>
+        </w:rPr>
+      </w:pPr>
+      <w:r>
+        <w:rPr>
+          <w:rFonts w:ascii="Arial" w:eastAsia="Times New Roman" w:hAnsi="Arial" w:cs="Arial"/>
+          <w:b/>
+          <w:bCs/>
+          <w:color w:val="111111"/>
+          <w:kern w:val="0"/>
+          <w:sz w:val="24"/>
+          <w:szCs w:val="24"/>
+          <w:lang w:eastAsia="es-ES"/>
+          <w14:ligatures w14:val="none"/>
+        </w:rPr>
+        <w:t>Fase de Diseño:</w:t>
+      </w:r>
+    </w:p>
+    <w:p>
+      <w:pPr>
+        <w:numPr>
+          <w:ilvl w:val="1"/>
+          <w:numId w:val="15"/>
+        </w:numPr>
+        <w:shd w:val="clear" w:color="auto" w:fill="FFFFFF"/>
+        <w:spacing w:before="100" w:beforeAutospacing="1" w:after="100" w:afterAutospacing="1" w:line="240" w:lineRule="auto"/>
+        <w:rPr>
+          <w:rFonts w:ascii="Arial" w:eastAsia="Times New Roman" w:hAnsi="Arial" w:cs="Arial"/>
+          <w:color w:val="111111"/>
+          <w:kern w:val="0"/>
+          <w:sz w:val="24"/>
+          <w:szCs w:val="24"/>
+          <w:lang w:eastAsia="es-ES"/>
+          <w14:ligatures w14:val="none"/>
+        </w:rPr>
+      </w:pPr>
+      <w:r>
+        <w:rPr>
+          <w:rFonts w:ascii="Arial" w:eastAsia="Times New Roman" w:hAnsi="Arial" w:cs="Arial"/>
+          <w:b/>
+          <w:bCs/>
+          <w:color w:val="111111"/>
+          <w:kern w:val="0"/>
+          <w:sz w:val="24"/>
+          <w:szCs w:val="24"/>
+          <w:lang w:eastAsia="es-ES"/>
+          <w14:ligatures w14:val="none"/>
+        </w:rPr>
+        <w:t>Descripción</w:t>
+      </w:r>
+      <w:r>
+        <w:rPr>
+          <w:rFonts w:ascii="Arial" w:eastAsia="Times New Roman" w:hAnsi="Arial" w:cs="Arial"/>
+          <w:color w:val="111111"/>
+          <w:kern w:val="0"/>
+          <w:sz w:val="24"/>
+          <w:szCs w:val="24"/>
+          <w:lang w:eastAsia="es-ES"/>
+          <w14:ligatures w14:val="none"/>
+        </w:rPr>
+        <w:t>: Se crean los prototipos y diseños de la interfaz de usuario, además de planificar la arquitectura del sistema y la base de datos. Esta fase asegura que el producto final cumpla con las necesidades de los usuarios y los objetivos del negocio.</w:t>
+      </w:r>
+    </w:p>
+    <w:p>
+      <w:pPr>
+        <w:numPr>
+          <w:ilvl w:val="1"/>
+          <w:numId w:val="15"/>
+        </w:numPr>
+        <w:shd w:val="clear" w:color="auto" w:fill="FFFFFF"/>
+        <w:spacing w:before="100" w:beforeAutospacing="1" w:after="100" w:afterAutospacing="1" w:line="240" w:lineRule="auto"/>
+        <w:rPr>
+          <w:rFonts w:ascii="Arial" w:eastAsia="Times New Roman" w:hAnsi="Arial" w:cs="Arial"/>
+          <w:color w:val="111111"/>
+          <w:kern w:val="0"/>
+          <w:sz w:val="24"/>
+          <w:szCs w:val="24"/>
+          <w:lang w:eastAsia="es-ES"/>
+          <w14:ligatures w14:val="none"/>
+        </w:rPr>
+      </w:pPr>
+      <w:r>
+        <w:rPr>
+          <w:rFonts w:ascii="Arial" w:eastAsia="Times New Roman" w:hAnsi="Arial" w:cs="Arial"/>
+          <w:b/>
+          <w:bCs/>
+          <w:color w:val="111111"/>
+          <w:kern w:val="0"/>
+          <w:sz w:val="24"/>
+          <w:szCs w:val="24"/>
+          <w:lang w:eastAsia="es-ES"/>
+          <w14:ligatures w14:val="none"/>
+        </w:rPr>
+        <w:t>Estimación de horas</w:t>
+      </w:r>
+      <w:r>
+        <w:rPr>
+          <w:rFonts w:ascii="Arial" w:eastAsia="Times New Roman" w:hAnsi="Arial" w:cs="Arial"/>
+          <w:color w:val="111111"/>
+          <w:kern w:val="0"/>
+          <w:sz w:val="24"/>
+          <w:szCs w:val="24"/>
+          <w:lang w:eastAsia="es-ES"/>
+          <w14:ligatures w14:val="none"/>
+        </w:rPr>
+        <w:t xml:space="preserve">: </w:t>
+      </w:r>
+      <w:r>
+        <w:rPr>
+          <w:rFonts w:ascii="Arial" w:eastAsia="Times New Roman" w:hAnsi="Arial" w:cs="Arial"/>
+          <w:color w:val="111111"/>
+          <w:kern w:val="0"/>
+          <w:sz w:val="24"/>
+          <w:szCs w:val="24"/>
+          <w:lang w:eastAsia="es-ES"/>
+          <w14:ligatures w14:val="none"/>
+        </w:rPr>
+        <w:t>48</w:t>
+      </w:r>
+      <w:r>
+        <w:rPr>
+          <w:rFonts w:ascii="Arial" w:eastAsia="Times New Roman" w:hAnsi="Arial" w:cs="Arial"/>
+          <w:color w:val="111111"/>
+          <w:kern w:val="0"/>
+          <w:sz w:val="24"/>
+          <w:szCs w:val="24"/>
+          <w:lang w:eastAsia="es-ES"/>
+          <w14:ligatures w14:val="none"/>
+        </w:rPr>
+        <w:t>-100 horas.</w:t>
+      </w:r>
+    </w:p>
+    <w:p>
+      <w:pPr>
+        <w:numPr>
+          <w:ilvl w:val="0"/>
+          <w:numId w:val="15"/>
+        </w:numPr>
+        <w:shd w:val="clear" w:color="auto" w:fill="FFFFFF"/>
+        <w:spacing w:after="0" w:line="240" w:lineRule="auto"/>
+        <w:rPr>
+          <w:rFonts w:ascii="Arial" w:eastAsia="Times New Roman" w:hAnsi="Arial" w:cs="Arial"/>
+          <w:color w:val="111111"/>
+          <w:kern w:val="0"/>
+          <w:sz w:val="24"/>
+          <w:szCs w:val="24"/>
+          <w:lang w:eastAsia="es-ES"/>
+          <w14:ligatures w14:val="none"/>
+        </w:rPr>
+      </w:pPr>
+      <w:r>
+        <w:rPr>
+          <w:rFonts w:ascii="Arial" w:eastAsia="Times New Roman" w:hAnsi="Arial" w:cs="Arial"/>
+          <w:b/>
+          <w:bCs/>
+          <w:color w:val="111111"/>
+          <w:kern w:val="0"/>
+          <w:sz w:val="24"/>
+          <w:szCs w:val="24"/>
+          <w:lang w:eastAsia="es-ES"/>
+          <w14:ligatures w14:val="none"/>
+        </w:rPr>
+        <w:t>Fase de Desarrollo:</w:t>
+      </w:r>
+    </w:p>
+    <w:p>
+      <w:pPr>
+        <w:numPr>
+          <w:ilvl w:val="1"/>
+          <w:numId w:val="15"/>
+        </w:numPr>
+        <w:shd w:val="clear" w:color="auto" w:fill="FFFFFF"/>
+        <w:spacing w:before="100" w:beforeAutospacing="1" w:after="100" w:afterAutospacing="1" w:line="240" w:lineRule="auto"/>
+        <w:rPr>
+          <w:rFonts w:ascii="Arial" w:eastAsia="Times New Roman" w:hAnsi="Arial" w:cs="Arial"/>
+          <w:color w:val="111111"/>
+          <w:kern w:val="0"/>
+          <w:sz w:val="24"/>
+          <w:szCs w:val="24"/>
+          <w:lang w:eastAsia="es-ES"/>
+          <w14:ligatures w14:val="none"/>
+        </w:rPr>
+      </w:pPr>
+      <w:r>
+        <w:rPr>
+          <w:rFonts w:ascii="Arial" w:eastAsia="Times New Roman" w:hAnsi="Arial" w:cs="Arial"/>
+          <w:b/>
+          <w:bCs/>
+          <w:color w:val="111111"/>
+          <w:kern w:val="0"/>
+          <w:sz w:val="24"/>
+          <w:szCs w:val="24"/>
+          <w:lang w:eastAsia="es-ES"/>
+          <w14:ligatures w14:val="none"/>
+        </w:rPr>
+        <w:t>Descripción</w:t>
+      </w:r>
+      <w:r>
+        <w:rPr>
+          <w:rFonts w:ascii="Arial" w:eastAsia="Times New Roman" w:hAnsi="Arial" w:cs="Arial"/>
+          <w:color w:val="111111"/>
+          <w:kern w:val="0"/>
+          <w:sz w:val="24"/>
+          <w:szCs w:val="24"/>
+          <w:lang w:eastAsia="es-ES"/>
+          <w14:ligatures w14:val="none"/>
+        </w:rPr>
+        <w:t xml:space="preserve">: Se lleva a cabo la programación del </w:t>
+      </w:r>
+      <w:r>
+        <w:rPr>
+          <w:rFonts w:ascii="Arial" w:eastAsia="Times New Roman" w:hAnsi="Arial" w:cs="Arial"/>
+          <w:color w:val="111111"/>
+          <w:kern w:val="0"/>
+          <w:sz w:val="24"/>
+          <w:szCs w:val="24"/>
+          <w:lang w:eastAsia="es-ES"/>
+          <w14:ligatures w14:val="none"/>
+        </w:rPr>
+        <w:t>sitio web</w:t>
+      </w:r>
+      <w:r>
+        <w:rPr>
+          <w:rFonts w:ascii="Arial" w:eastAsia="Times New Roman" w:hAnsi="Arial" w:cs="Arial"/>
+          <w:color w:val="111111"/>
+          <w:kern w:val="0"/>
+          <w:sz w:val="24"/>
+          <w:szCs w:val="24"/>
+          <w:lang w:eastAsia="es-ES"/>
+          <w14:ligatures w14:val="none"/>
+        </w:rPr>
+        <w:t xml:space="preserve">, tanto del </w:t>
+      </w:r>
+      <w:r>
+        <w:rPr>
+          <w:rFonts w:ascii="Arial" w:eastAsia="Times New Roman" w:hAnsi="Arial" w:cs="Arial"/>
+          <w:color w:val="111111"/>
+          <w:kern w:val="0"/>
+          <w:sz w:val="24"/>
+          <w:szCs w:val="24"/>
+          <w:lang w:eastAsia="es-ES"/>
+          <w14:ligatures w14:val="none"/>
+        </w:rPr>
+        <w:t>F</w:t>
+      </w:r>
+      <w:r>
+        <w:rPr>
+          <w:rFonts w:ascii="Arial" w:eastAsia="Times New Roman" w:hAnsi="Arial" w:cs="Arial"/>
+          <w:color w:val="111111"/>
+          <w:kern w:val="0"/>
+          <w:sz w:val="24"/>
+          <w:szCs w:val="24"/>
+          <w:lang w:eastAsia="es-ES"/>
+          <w14:ligatures w14:val="none"/>
+        </w:rPr>
+        <w:t>ront-</w:t>
+      </w:r>
+      <w:proofErr w:type="spellStart"/>
+      <w:r>
+        <w:rPr>
+          <w:rFonts w:ascii="Arial" w:eastAsia="Times New Roman" w:hAnsi="Arial" w:cs="Arial"/>
+          <w:color w:val="111111"/>
+          <w:kern w:val="0"/>
+          <w:sz w:val="24"/>
+          <w:szCs w:val="24"/>
+          <w:lang w:eastAsia="es-ES"/>
+          <w14:ligatures w14:val="none"/>
+        </w:rPr>
+        <w:t>E</w:t>
+      </w:r>
+      <w:r>
+        <w:rPr>
+          <w:rFonts w:ascii="Arial" w:eastAsia="Times New Roman" w:hAnsi="Arial" w:cs="Arial"/>
+          <w:color w:val="111111"/>
+          <w:kern w:val="0"/>
+          <w:sz w:val="24"/>
+          <w:szCs w:val="24"/>
+          <w:lang w:eastAsia="es-ES"/>
+          <w14:ligatures w14:val="none"/>
+        </w:rPr>
+        <w:t>nd</w:t>
+      </w:r>
+      <w:proofErr w:type="spellEnd"/>
+      <w:r>
+        <w:rPr>
+          <w:rFonts w:ascii="Arial" w:eastAsia="Times New Roman" w:hAnsi="Arial" w:cs="Arial"/>
+          <w:color w:val="111111"/>
+          <w:kern w:val="0"/>
+          <w:sz w:val="24"/>
+          <w:szCs w:val="24"/>
+          <w:lang w:eastAsia="es-ES"/>
+          <w14:ligatures w14:val="none"/>
+        </w:rPr>
+        <w:t xml:space="preserve"> como del </w:t>
+      </w:r>
+      <w:r>
+        <w:rPr>
+          <w:rFonts w:ascii="Arial" w:eastAsia="Times New Roman" w:hAnsi="Arial" w:cs="Arial"/>
+          <w:color w:val="111111"/>
+          <w:kern w:val="0"/>
+          <w:sz w:val="24"/>
+          <w:szCs w:val="24"/>
+          <w:lang w:eastAsia="es-ES"/>
+          <w14:ligatures w14:val="none"/>
+        </w:rPr>
+        <w:t>B</w:t>
+      </w:r>
+      <w:r>
+        <w:rPr>
+          <w:rFonts w:ascii="Arial" w:eastAsia="Times New Roman" w:hAnsi="Arial" w:cs="Arial"/>
+          <w:color w:val="111111"/>
+          <w:kern w:val="0"/>
+          <w:sz w:val="24"/>
+          <w:szCs w:val="24"/>
+          <w:lang w:eastAsia="es-ES"/>
+          <w14:ligatures w14:val="none"/>
+        </w:rPr>
+        <w:t>ack-</w:t>
+      </w:r>
+      <w:proofErr w:type="spellStart"/>
+      <w:r>
+        <w:rPr>
+          <w:rFonts w:ascii="Arial" w:eastAsia="Times New Roman" w:hAnsi="Arial" w:cs="Arial"/>
+          <w:color w:val="111111"/>
+          <w:kern w:val="0"/>
+          <w:sz w:val="24"/>
+          <w:szCs w:val="24"/>
+          <w:lang w:eastAsia="es-ES"/>
+          <w14:ligatures w14:val="none"/>
+        </w:rPr>
+        <w:t>E</w:t>
+      </w:r>
+      <w:r>
+        <w:rPr>
+          <w:rFonts w:ascii="Arial" w:eastAsia="Times New Roman" w:hAnsi="Arial" w:cs="Arial"/>
+          <w:color w:val="111111"/>
+          <w:kern w:val="0"/>
+          <w:sz w:val="24"/>
+          <w:szCs w:val="24"/>
+          <w:lang w:eastAsia="es-ES"/>
+          <w14:ligatures w14:val="none"/>
+        </w:rPr>
+        <w:t>nd</w:t>
+      </w:r>
+      <w:proofErr w:type="spellEnd"/>
+      <w:r>
+        <w:rPr>
+          <w:rFonts w:ascii="Arial" w:eastAsia="Times New Roman" w:hAnsi="Arial" w:cs="Arial"/>
+          <w:color w:val="111111"/>
+          <w:kern w:val="0"/>
+          <w:sz w:val="24"/>
+          <w:szCs w:val="24"/>
+          <w:lang w:eastAsia="es-ES"/>
+          <w14:ligatures w14:val="none"/>
+        </w:rPr>
+        <w:t>, incluyendo la integración de la inteligencia artificial. Es el momento de construir el producto basado en los diseños y especificaciones previamente definidos.</w:t>
+      </w:r>
+    </w:p>
+    <w:p>
+      <w:pPr>
+        <w:numPr>
+          <w:ilvl w:val="1"/>
+          <w:numId w:val="15"/>
+        </w:numPr>
+        <w:shd w:val="clear" w:color="auto" w:fill="FFFFFF"/>
+        <w:spacing w:before="100" w:beforeAutospacing="1" w:after="100" w:afterAutospacing="1" w:line="240" w:lineRule="auto"/>
+        <w:rPr>
+          <w:rFonts w:ascii="Arial" w:eastAsia="Times New Roman" w:hAnsi="Arial" w:cs="Arial"/>
+          <w:color w:val="111111"/>
+          <w:kern w:val="0"/>
+          <w:sz w:val="24"/>
+          <w:szCs w:val="24"/>
+          <w:lang w:eastAsia="es-ES"/>
+          <w14:ligatures w14:val="none"/>
+        </w:rPr>
+      </w:pPr>
+      <w:r>
+        <w:rPr>
+          <w:rFonts w:ascii="Arial" w:eastAsia="Times New Roman" w:hAnsi="Arial" w:cs="Arial"/>
+          <w:b/>
+          <w:bCs/>
+          <w:color w:val="111111"/>
+          <w:kern w:val="0"/>
+          <w:sz w:val="24"/>
+          <w:szCs w:val="24"/>
+          <w:lang w:eastAsia="es-ES"/>
+          <w14:ligatures w14:val="none"/>
+        </w:rPr>
+        <w:t>Estimación de horas</w:t>
+      </w:r>
+      <w:r>
+        <w:rPr>
+          <w:rFonts w:ascii="Arial" w:eastAsia="Times New Roman" w:hAnsi="Arial" w:cs="Arial"/>
+          <w:color w:val="111111"/>
+          <w:kern w:val="0"/>
+          <w:sz w:val="24"/>
+          <w:szCs w:val="24"/>
+          <w:lang w:eastAsia="es-ES"/>
+          <w14:ligatures w14:val="none"/>
+        </w:rPr>
+        <w:t xml:space="preserve">: </w:t>
+      </w:r>
+      <w:r>
+        <w:rPr>
+          <w:rFonts w:ascii="Arial" w:eastAsia="Times New Roman" w:hAnsi="Arial" w:cs="Arial"/>
+          <w:color w:val="111111"/>
+          <w:kern w:val="0"/>
+          <w:sz w:val="24"/>
+          <w:szCs w:val="24"/>
+          <w:lang w:eastAsia="es-ES"/>
+          <w14:ligatures w14:val="none"/>
+        </w:rPr>
+        <w:t>1</w:t>
+      </w:r>
+      <w:r>
+        <w:rPr>
+          <w:rFonts w:ascii="Arial" w:eastAsia="Times New Roman" w:hAnsi="Arial" w:cs="Arial"/>
+          <w:color w:val="111111"/>
+          <w:kern w:val="0"/>
+          <w:sz w:val="24"/>
+          <w:szCs w:val="24"/>
+          <w:lang w:eastAsia="es-ES"/>
+          <w14:ligatures w14:val="none"/>
+        </w:rPr>
+        <w:t>00-</w:t>
+      </w:r>
+      <w:r>
+        <w:rPr>
+          <w:rFonts w:ascii="Arial" w:eastAsia="Times New Roman" w:hAnsi="Arial" w:cs="Arial"/>
+          <w:color w:val="111111"/>
+          <w:kern w:val="0"/>
+          <w:sz w:val="24"/>
+          <w:szCs w:val="24"/>
+          <w:lang w:eastAsia="es-ES"/>
+          <w14:ligatures w14:val="none"/>
+        </w:rPr>
+        <w:t>25</w:t>
+      </w:r>
+      <w:r>
+        <w:rPr>
+          <w:rFonts w:ascii="Arial" w:eastAsia="Times New Roman" w:hAnsi="Arial" w:cs="Arial"/>
+          <w:color w:val="111111"/>
+          <w:kern w:val="0"/>
+          <w:sz w:val="24"/>
+          <w:szCs w:val="24"/>
+          <w:lang w:eastAsia="es-ES"/>
+          <w14:ligatures w14:val="none"/>
+        </w:rPr>
+        <w:t>0 horas.</w:t>
+      </w:r>
+    </w:p>
+    <w:p>
+      <w:pPr>
+        <w:numPr>
+          <w:ilvl w:val="0"/>
+          <w:numId w:val="15"/>
+        </w:numPr>
+        <w:shd w:val="clear" w:color="auto" w:fill="FFFFFF"/>
+        <w:spacing w:after="0" w:line="240" w:lineRule="auto"/>
+        <w:rPr>
+          <w:rFonts w:ascii="Arial" w:eastAsia="Times New Roman" w:hAnsi="Arial" w:cs="Arial"/>
+          <w:color w:val="111111"/>
+          <w:kern w:val="0"/>
+          <w:sz w:val="24"/>
+          <w:szCs w:val="24"/>
+          <w:lang w:eastAsia="es-ES"/>
+          <w14:ligatures w14:val="none"/>
+        </w:rPr>
+      </w:pPr>
+      <w:r>
+        <w:rPr>
+          <w:rFonts w:ascii="Arial" w:eastAsia="Times New Roman" w:hAnsi="Arial" w:cs="Arial"/>
+          <w:b/>
+          <w:bCs/>
+          <w:color w:val="111111"/>
+          <w:kern w:val="0"/>
+          <w:sz w:val="24"/>
+          <w:szCs w:val="24"/>
+          <w:lang w:eastAsia="es-ES"/>
+          <w14:ligatures w14:val="none"/>
+        </w:rPr>
+        <w:t>Fase de Pruebas:</w:t>
+      </w:r>
+    </w:p>
+    <w:p>
+      <w:pPr>
+        <w:numPr>
+          <w:ilvl w:val="1"/>
+          <w:numId w:val="15"/>
+        </w:numPr>
+        <w:shd w:val="clear" w:color="auto" w:fill="FFFFFF"/>
+        <w:spacing w:before="100" w:beforeAutospacing="1" w:after="100" w:afterAutospacing="1" w:line="240" w:lineRule="auto"/>
+        <w:rPr>
+          <w:rFonts w:ascii="Arial" w:eastAsia="Times New Roman" w:hAnsi="Arial" w:cs="Arial"/>
+          <w:color w:val="111111"/>
+          <w:kern w:val="0"/>
+          <w:sz w:val="24"/>
+          <w:szCs w:val="24"/>
+          <w:lang w:eastAsia="es-ES"/>
+          <w14:ligatures w14:val="none"/>
+        </w:rPr>
+      </w:pPr>
+      <w:r>
+        <w:rPr>
+          <w:rFonts w:ascii="Arial" w:eastAsia="Times New Roman" w:hAnsi="Arial" w:cs="Arial"/>
+          <w:b/>
+          <w:bCs/>
+          <w:color w:val="111111"/>
+          <w:kern w:val="0"/>
+          <w:sz w:val="24"/>
+          <w:szCs w:val="24"/>
+          <w:lang w:eastAsia="es-ES"/>
+          <w14:ligatures w14:val="none"/>
+        </w:rPr>
+        <w:t>Descripción</w:t>
+      </w:r>
+      <w:r>
+        <w:rPr>
+          <w:rFonts w:ascii="Arial" w:eastAsia="Times New Roman" w:hAnsi="Arial" w:cs="Arial"/>
+          <w:color w:val="111111"/>
+          <w:kern w:val="0"/>
+          <w:sz w:val="24"/>
+          <w:szCs w:val="24"/>
+          <w:lang w:eastAsia="es-ES"/>
+          <w14:ligatures w14:val="none"/>
+        </w:rPr>
+        <w:t xml:space="preserve">: Se realizan pruebas para asegurar que el </w:t>
+      </w:r>
+      <w:r>
+        <w:rPr>
+          <w:rFonts w:ascii="Arial" w:eastAsia="Times New Roman" w:hAnsi="Arial" w:cs="Arial"/>
+          <w:color w:val="111111"/>
+          <w:kern w:val="0"/>
+          <w:sz w:val="24"/>
+          <w:szCs w:val="24"/>
+          <w:lang w:eastAsia="es-ES"/>
+          <w14:ligatures w14:val="none"/>
+        </w:rPr>
+        <w:t>sitio web</w:t>
+      </w:r>
+      <w:r>
+        <w:rPr>
+          <w:rFonts w:ascii="Arial" w:eastAsia="Times New Roman" w:hAnsi="Arial" w:cs="Arial"/>
+          <w:color w:val="111111"/>
+          <w:kern w:val="0"/>
+          <w:sz w:val="24"/>
+          <w:szCs w:val="24"/>
+          <w:lang w:eastAsia="es-ES"/>
+          <w14:ligatures w14:val="none"/>
+        </w:rPr>
+        <w:t xml:space="preserve"> funciona correctamente, es seguro y cumple con los requisitos.</w:t>
+      </w:r>
+    </w:p>
+    <w:p>
+      <w:pPr>
+        <w:numPr>
+          <w:ilvl w:val="1"/>
+          <w:numId w:val="15"/>
+        </w:numPr>
+        <w:shd w:val="clear" w:color="auto" w:fill="FFFFFF"/>
+        <w:spacing w:before="100" w:beforeAutospacing="1" w:after="100" w:afterAutospacing="1" w:line="240" w:lineRule="auto"/>
+        <w:rPr>
+          <w:rFonts w:ascii="Arial" w:eastAsia="Times New Roman" w:hAnsi="Arial" w:cs="Arial"/>
+          <w:color w:val="111111"/>
+          <w:kern w:val="0"/>
+          <w:sz w:val="24"/>
+          <w:szCs w:val="24"/>
+          <w:lang w:eastAsia="es-ES"/>
+          <w14:ligatures w14:val="none"/>
+        </w:rPr>
+      </w:pPr>
+      <w:r>
+        <w:rPr>
+          <w:rFonts w:ascii="Arial" w:eastAsia="Times New Roman" w:hAnsi="Arial" w:cs="Arial"/>
+          <w:b/>
+          <w:bCs/>
+          <w:color w:val="111111"/>
+          <w:kern w:val="0"/>
+          <w:sz w:val="24"/>
+          <w:szCs w:val="24"/>
+          <w:lang w:eastAsia="es-ES"/>
+          <w14:ligatures w14:val="none"/>
+        </w:rPr>
+        <w:t>Estimación de horas</w:t>
+      </w:r>
+      <w:r>
+        <w:rPr>
+          <w:rFonts w:ascii="Arial" w:eastAsia="Times New Roman" w:hAnsi="Arial" w:cs="Arial"/>
+          <w:color w:val="111111"/>
+          <w:kern w:val="0"/>
+          <w:sz w:val="24"/>
+          <w:szCs w:val="24"/>
+          <w:lang w:eastAsia="es-ES"/>
+          <w14:ligatures w14:val="none"/>
+        </w:rPr>
+        <w:t>: 100</w:t>
+      </w:r>
+      <w:r>
+        <w:rPr>
+          <w:rFonts w:ascii="Arial" w:eastAsia="Times New Roman" w:hAnsi="Arial" w:cs="Arial"/>
+          <w:color w:val="111111"/>
+          <w:kern w:val="0"/>
+          <w:sz w:val="24"/>
+          <w:szCs w:val="24"/>
+          <w:lang w:eastAsia="es-ES"/>
+          <w14:ligatures w14:val="none"/>
+        </w:rPr>
+        <w:t xml:space="preserve"> </w:t>
+      </w:r>
+      <w:r>
+        <w:rPr>
+          <w:rFonts w:ascii="Arial" w:eastAsia="Times New Roman" w:hAnsi="Arial" w:cs="Arial"/>
+          <w:color w:val="111111"/>
+          <w:kern w:val="0"/>
+          <w:sz w:val="24"/>
+          <w:szCs w:val="24"/>
+          <w:lang w:eastAsia="es-ES"/>
+          <w14:ligatures w14:val="none"/>
+        </w:rPr>
+        <w:t>horas.</w:t>
+      </w:r>
+    </w:p>
+    <w:p>
+      <w:pPr>
+        <w:numPr>
+          <w:ilvl w:val="0"/>
+          <w:numId w:val="15"/>
+        </w:numPr>
+        <w:shd w:val="clear" w:color="auto" w:fill="FFFFFF"/>
+        <w:spacing w:after="0" w:line="240" w:lineRule="auto"/>
+        <w:rPr>
+          <w:rFonts w:ascii="Arial" w:eastAsia="Times New Roman" w:hAnsi="Arial" w:cs="Arial"/>
+          <w:color w:val="111111"/>
+          <w:kern w:val="0"/>
+          <w:sz w:val="24"/>
+          <w:szCs w:val="24"/>
+          <w:lang w:eastAsia="es-ES"/>
+          <w14:ligatures w14:val="none"/>
+        </w:rPr>
+      </w:pPr>
+      <w:r>
+        <w:rPr>
+          <w:rFonts w:ascii="Arial" w:eastAsia="Times New Roman" w:hAnsi="Arial" w:cs="Arial"/>
+          <w:b/>
+          <w:bCs/>
+          <w:color w:val="111111"/>
+          <w:kern w:val="0"/>
+          <w:sz w:val="24"/>
+          <w:szCs w:val="24"/>
+          <w:lang w:eastAsia="es-ES"/>
+          <w14:ligatures w14:val="none"/>
+        </w:rPr>
+        <w:t>Fase de Implementación:</w:t>
+      </w:r>
+    </w:p>
+    <w:p>
+      <w:pPr>
+        <w:numPr>
+          <w:ilvl w:val="1"/>
+          <w:numId w:val="15"/>
+        </w:numPr>
+        <w:shd w:val="clear" w:color="auto" w:fill="FFFFFF"/>
+        <w:spacing w:before="100" w:beforeAutospacing="1" w:after="100" w:afterAutospacing="1" w:line="240" w:lineRule="auto"/>
+        <w:rPr>
+          <w:rFonts w:ascii="Arial" w:eastAsia="Times New Roman" w:hAnsi="Arial" w:cs="Arial"/>
+          <w:color w:val="111111"/>
+          <w:kern w:val="0"/>
+          <w:sz w:val="24"/>
+          <w:szCs w:val="24"/>
+          <w:lang w:eastAsia="es-ES"/>
+          <w14:ligatures w14:val="none"/>
+        </w:rPr>
+      </w:pPr>
+      <w:r>
+        <w:rPr>
+          <w:rFonts w:ascii="Arial" w:eastAsia="Times New Roman" w:hAnsi="Arial" w:cs="Arial"/>
+          <w:b/>
+          <w:bCs/>
+          <w:color w:val="111111"/>
+          <w:kern w:val="0"/>
+          <w:sz w:val="24"/>
+          <w:szCs w:val="24"/>
+          <w:lang w:eastAsia="es-ES"/>
+          <w14:ligatures w14:val="none"/>
+        </w:rPr>
+        <w:t>Descripción</w:t>
+      </w:r>
+      <w:r>
+        <w:rPr>
+          <w:rFonts w:ascii="Arial" w:eastAsia="Times New Roman" w:hAnsi="Arial" w:cs="Arial"/>
+          <w:color w:val="111111"/>
+          <w:kern w:val="0"/>
+          <w:sz w:val="24"/>
+          <w:szCs w:val="24"/>
+          <w:lang w:eastAsia="es-ES"/>
+          <w14:ligatures w14:val="none"/>
+        </w:rPr>
+        <w:t xml:space="preserve">: Se configura el entorno de producción y se lanza el sitio web. </w:t>
+      </w:r>
+      <w:r>
+        <w:rPr>
+          <w:rFonts w:ascii="Arial" w:eastAsia="Times New Roman" w:hAnsi="Arial" w:cs="Arial"/>
+          <w:color w:val="111111"/>
+          <w:kern w:val="0"/>
+          <w:sz w:val="24"/>
+          <w:szCs w:val="24"/>
+          <w:lang w:eastAsia="es-ES"/>
+          <w14:ligatures w14:val="none"/>
+        </w:rPr>
+        <w:t xml:space="preserve">En mi caso, no utilizaré ningún </w:t>
+      </w:r>
+      <w:proofErr w:type="spellStart"/>
+      <w:r>
+        <w:rPr>
+          <w:rFonts w:ascii="Arial" w:eastAsia="Times New Roman" w:hAnsi="Arial" w:cs="Arial"/>
+          <w:color w:val="111111"/>
+          <w:kern w:val="0"/>
+          <w:sz w:val="24"/>
+          <w:szCs w:val="24"/>
+          <w:lang w:eastAsia="es-ES"/>
+          <w14:ligatures w14:val="none"/>
+        </w:rPr>
+        <w:t>deploy</w:t>
+      </w:r>
+      <w:proofErr w:type="spellEnd"/>
+      <w:r>
+        <w:rPr>
+          <w:rFonts w:ascii="Arial" w:eastAsia="Times New Roman" w:hAnsi="Arial" w:cs="Arial"/>
+          <w:color w:val="111111"/>
+          <w:kern w:val="0"/>
+          <w:sz w:val="24"/>
+          <w:szCs w:val="24"/>
+          <w:lang w:eastAsia="es-ES"/>
+          <w14:ligatures w14:val="none"/>
+        </w:rPr>
+        <w:t>, por lo tanto, no llevará nada de tiempo.</w:t>
+      </w:r>
+    </w:p>
+    <w:p>
+      <w:pPr>
+        <w:numPr>
+          <w:ilvl w:val="1"/>
+          <w:numId w:val="15"/>
+        </w:numPr>
+        <w:shd w:val="clear" w:color="auto" w:fill="FFFFFF"/>
+        <w:spacing w:before="100" w:beforeAutospacing="1" w:after="100" w:afterAutospacing="1" w:line="240" w:lineRule="auto"/>
+        <w:rPr>
+          <w:rFonts w:ascii="Arial" w:eastAsia="Times New Roman" w:hAnsi="Arial" w:cs="Arial"/>
+          <w:color w:val="111111"/>
+          <w:kern w:val="0"/>
+          <w:sz w:val="24"/>
+          <w:szCs w:val="24"/>
+          <w:lang w:eastAsia="es-ES"/>
+          <w14:ligatures w14:val="none"/>
+        </w:rPr>
+      </w:pPr>
+      <w:r>
+        <w:rPr>
+          <w:rFonts w:ascii="Arial" w:eastAsia="Times New Roman" w:hAnsi="Arial" w:cs="Arial"/>
+          <w:b/>
+          <w:bCs/>
+          <w:color w:val="111111"/>
+          <w:kern w:val="0"/>
+          <w:sz w:val="24"/>
+          <w:szCs w:val="24"/>
+          <w:lang w:eastAsia="es-ES"/>
+          <w14:ligatures w14:val="none"/>
+        </w:rPr>
+        <w:t>Estimación de horas</w:t>
+      </w:r>
+      <w:r>
+        <w:rPr>
+          <w:rFonts w:ascii="Arial" w:eastAsia="Times New Roman" w:hAnsi="Arial" w:cs="Arial"/>
+          <w:color w:val="111111"/>
+          <w:kern w:val="0"/>
+          <w:sz w:val="24"/>
+          <w:szCs w:val="24"/>
+          <w:lang w:eastAsia="es-ES"/>
+          <w14:ligatures w14:val="none"/>
+        </w:rPr>
+        <w:t xml:space="preserve">: </w:t>
+      </w:r>
+      <w:r>
+        <w:rPr>
+          <w:rFonts w:ascii="Arial" w:eastAsia="Times New Roman" w:hAnsi="Arial" w:cs="Arial"/>
+          <w:color w:val="111111"/>
+          <w:kern w:val="0"/>
+          <w:sz w:val="24"/>
+          <w:szCs w:val="24"/>
+          <w:lang w:eastAsia="es-ES"/>
+          <w14:ligatures w14:val="none"/>
+        </w:rPr>
+        <w:t>2</w:t>
+      </w:r>
+      <w:r>
+        <w:rPr>
+          <w:rFonts w:ascii="Arial" w:eastAsia="Times New Roman" w:hAnsi="Arial" w:cs="Arial"/>
+          <w:color w:val="111111"/>
+          <w:kern w:val="0"/>
+          <w:sz w:val="24"/>
+          <w:szCs w:val="24"/>
+          <w:lang w:eastAsia="es-ES"/>
+          <w14:ligatures w14:val="none"/>
+        </w:rPr>
+        <w:t xml:space="preserve"> horas.</w:t>
+      </w:r>
+    </w:p>
+    <w:p>
+      <w:pPr>
+        <w:shd w:val="clear" w:color="auto" w:fill="FFFFFF"/>
+        <w:spacing w:before="100" w:beforeAutospacing="1" w:after="100" w:afterAutospacing="1" w:line="240" w:lineRule="auto"/>
+        <w:rPr>
+          <w:rFonts w:ascii="Arial" w:eastAsia="Times New Roman" w:hAnsi="Arial" w:cs="Arial"/>
+          <w:color w:val="111111"/>
+          <w:kern w:val="0"/>
+          <w:sz w:val="24"/>
+          <w:szCs w:val="24"/>
+          <w:lang w:eastAsia="es-ES"/>
+          <w14:ligatures w14:val="none"/>
+        </w:rPr>
+      </w:pPr>
+    </w:p>
+    <w:p>
+      <w:pPr>
+        <w:shd w:val="clear" w:color="auto" w:fill="FFFFFF"/>
+        <w:spacing w:before="100" w:beforeAutospacing="1" w:after="100" w:afterAutospacing="1" w:line="240" w:lineRule="auto"/>
+        <w:rPr>
+          <w:rFonts w:ascii="Arial" w:eastAsia="Times New Roman" w:hAnsi="Arial" w:cs="Arial"/>
+          <w:color w:val="111111"/>
+          <w:kern w:val="0"/>
+          <w:sz w:val="24"/>
+          <w:szCs w:val="24"/>
+          <w:lang w:eastAsia="es-ES"/>
+          <w14:ligatures w14:val="none"/>
+        </w:rPr>
+      </w:pPr>
+    </w:p>
+    <w:p>
+      <w:pPr>
+        <w:pStyle w:val="Prrafodelista"/>
+        <w:numPr>
+          <w:ilvl w:val="0"/>
+          <w:numId w:val="14"/>
+        </w:numPr>
+        <w:shd w:val="clear" w:color="auto" w:fill="FFFFFF"/>
+        <w:spacing w:before="100" w:beforeAutospacing="1" w:after="100" w:afterAutospacing="1" w:line="240" w:lineRule="auto"/>
+        <w:rPr>
+          <w:rFonts w:ascii="Arial" w:eastAsia="Times New Roman" w:hAnsi="Arial" w:cs="Arial"/>
+          <w:b/>
+          <w:bCs/>
+          <w:color w:val="111111"/>
+          <w:kern w:val="0"/>
+          <w:sz w:val="36"/>
+          <w:szCs w:val="36"/>
+          <w:u w:val="single"/>
+          <w:lang w:eastAsia="es-ES"/>
+          <w14:ligatures w14:val="none"/>
+        </w:rPr>
+      </w:pPr>
+      <w:r>
+        <w:rPr>
+          <w:rFonts w:ascii="Arial" w:eastAsia="Times New Roman" w:hAnsi="Arial" w:cs="Arial"/>
+          <w:b/>
+          <w:bCs/>
+          <w:color w:val="111111"/>
+          <w:kern w:val="0"/>
+          <w:sz w:val="36"/>
+          <w:szCs w:val="36"/>
+          <w:u w:val="single"/>
+          <w:lang w:eastAsia="es-ES"/>
+          <w14:ligatures w14:val="none"/>
+        </w:rPr>
+        <w:t>Previsión Económica</w:t>
+      </w:r>
+    </w:p>
+    <w:p>
+      <w:pPr>
+        <w:pStyle w:val="Prrafodelista"/>
+        <w:shd w:val="clear" w:color="auto" w:fill="FFFFFF"/>
+        <w:spacing w:before="100" w:beforeAutospacing="1" w:after="100" w:afterAutospacing="1" w:line="240" w:lineRule="auto"/>
+        <w:rPr>
+          <w:rFonts w:ascii="Arial" w:eastAsia="Times New Roman" w:hAnsi="Arial" w:cs="Arial"/>
+          <w:b/>
+          <w:bCs/>
+          <w:color w:val="111111"/>
+          <w:kern w:val="0"/>
+          <w:sz w:val="36"/>
+          <w:szCs w:val="36"/>
+          <w:u w:val="single"/>
+          <w:lang w:eastAsia="es-ES"/>
+          <w14:ligatures w14:val="none"/>
+        </w:rPr>
+      </w:pPr>
+    </w:p>
+    <w:p>
+      <w:pPr>
+        <w:pStyle w:val="Prrafodelista"/>
+        <w:shd w:val="clear" w:color="auto" w:fill="FFFFFF"/>
+        <w:spacing w:before="100" w:beforeAutospacing="1" w:after="100" w:afterAutospacing="1" w:line="240" w:lineRule="auto"/>
+        <w:rPr>
+          <w:rFonts w:ascii="Arial" w:eastAsia="Times New Roman" w:hAnsi="Arial" w:cs="Arial"/>
+          <w:color w:val="111111"/>
+          <w:kern w:val="0"/>
+          <w:sz w:val="24"/>
+          <w:szCs w:val="24"/>
+          <w:lang w:eastAsia="es-ES"/>
+          <w14:ligatures w14:val="none"/>
+        </w:rPr>
+      </w:pPr>
+      <w:r>
+        <w:rPr>
+          <w:rFonts w:ascii="Arial" w:eastAsia="Times New Roman" w:hAnsi="Arial" w:cs="Arial"/>
+          <w:color w:val="111111"/>
+          <w:kern w:val="0"/>
+          <w:sz w:val="24"/>
+          <w:szCs w:val="24"/>
+          <w:lang w:eastAsia="es-ES"/>
+          <w14:ligatures w14:val="none"/>
+        </w:rPr>
+        <w:t xml:space="preserve">Para la previsión económica del coste del proyecto, considerando que utilizaré mi ordenador personal y </w:t>
+      </w:r>
+      <w:proofErr w:type="spellStart"/>
+      <w:r>
+        <w:rPr>
+          <w:rFonts w:ascii="Arial" w:eastAsia="Times New Roman" w:hAnsi="Arial" w:cs="Arial"/>
+          <w:color w:val="111111"/>
+          <w:kern w:val="0"/>
+          <w:sz w:val="24"/>
+          <w:szCs w:val="24"/>
+          <w:lang w:eastAsia="es-ES"/>
+          <w14:ligatures w14:val="none"/>
+        </w:rPr>
+        <w:t>Ngrok</w:t>
+      </w:r>
+      <w:proofErr w:type="spellEnd"/>
+      <w:r>
+        <w:rPr>
+          <w:rFonts w:ascii="Arial" w:eastAsia="Times New Roman" w:hAnsi="Arial" w:cs="Arial"/>
+          <w:color w:val="111111"/>
+          <w:kern w:val="0"/>
+          <w:sz w:val="24"/>
+          <w:szCs w:val="24"/>
+          <w:lang w:eastAsia="es-ES"/>
+          <w14:ligatures w14:val="none"/>
+        </w:rPr>
+        <w:t xml:space="preserve"> para el desarrollo y hosting, los costes directos son mínimos. Sin embargo, el </w:t>
+      </w:r>
+      <w:r>
+        <w:rPr>
+          <w:rFonts w:ascii="Arial" w:eastAsia="Times New Roman" w:hAnsi="Arial" w:cs="Arial"/>
+          <w:color w:val="111111"/>
+          <w:kern w:val="0"/>
+          <w:sz w:val="24"/>
+          <w:szCs w:val="24"/>
+          <w:lang w:eastAsia="es-ES"/>
+          <w14:ligatures w14:val="none"/>
+        </w:rPr>
+        <w:t>único</w:t>
+      </w:r>
+      <w:r>
+        <w:rPr>
+          <w:rFonts w:ascii="Arial" w:eastAsia="Times New Roman" w:hAnsi="Arial" w:cs="Arial"/>
+          <w:color w:val="111111"/>
+          <w:kern w:val="0"/>
+          <w:sz w:val="24"/>
+          <w:szCs w:val="24"/>
+          <w:lang w:eastAsia="es-ES"/>
+          <w14:ligatures w14:val="none"/>
+        </w:rPr>
+        <w:t xml:space="preserve"> coste a considerar sería el coste de electricidad ya que el ordenador estará en uso continuo, el incremento en el coste de electricidad debería ser marginal.</w:t>
+      </w:r>
+    </w:p>
+    <w:p>
+      <w:pPr>
+        <w:pStyle w:val="Prrafodelista"/>
+        <w:shd w:val="clear" w:color="auto" w:fill="FFFFFF"/>
+        <w:spacing w:before="100" w:beforeAutospacing="1" w:after="100" w:afterAutospacing="1" w:line="240" w:lineRule="auto"/>
+        <w:rPr>
+          <w:rFonts w:ascii="Arial" w:eastAsia="Times New Roman" w:hAnsi="Arial" w:cs="Arial"/>
+          <w:color w:val="111111"/>
+          <w:kern w:val="0"/>
+          <w:sz w:val="24"/>
+          <w:szCs w:val="24"/>
+          <w:lang w:eastAsia="es-ES"/>
+          <w14:ligatures w14:val="none"/>
+        </w:rPr>
+      </w:pPr>
+      <w:r>
+        <w:rPr>
+          <w:rFonts w:ascii="Arial" w:eastAsia="Times New Roman" w:hAnsi="Arial" w:cs="Arial"/>
+          <w:color w:val="111111"/>
+          <w:kern w:val="0"/>
+          <w:sz w:val="24"/>
+          <w:szCs w:val="24"/>
+          <w:lang w:eastAsia="es-ES"/>
+          <w14:ligatures w14:val="none"/>
+        </w:rPr>
+        <w:lastRenderedPageBreak/>
+        <w:t xml:space="preserve">En resumen, la previsión económica del coste del proyecto es muy baja, limitándose principalmente al uso de recursos que ya poseo. Esto me permite centrarme en el desarrollo sin preocuparme por grandes inversiones iniciales. </w:t>
+      </w:r>
+    </w:p>
+    <w:p>
+      <w:pPr>
+        <w:pStyle w:val="Prrafodelista"/>
+        <w:shd w:val="clear" w:color="auto" w:fill="FFFFFF"/>
+        <w:spacing w:before="100" w:beforeAutospacing="1" w:after="100" w:afterAutospacing="1" w:line="240" w:lineRule="auto"/>
+        <w:rPr>
+          <w:rFonts w:ascii="Arial" w:eastAsia="Times New Roman" w:hAnsi="Arial" w:cs="Arial"/>
+          <w:color w:val="111111"/>
+          <w:kern w:val="0"/>
+          <w:sz w:val="24"/>
+          <w:szCs w:val="24"/>
+          <w:lang w:eastAsia="es-ES"/>
+          <w14:ligatures w14:val="none"/>
+        </w:rPr>
+      </w:pPr>
+    </w:p>
+    <w:p>
+      <w:pPr>
+        <w:pStyle w:val="Prrafodelista"/>
+        <w:shd w:val="clear" w:color="auto" w:fill="FFFFFF"/>
+        <w:spacing w:before="100" w:beforeAutospacing="1" w:after="100" w:afterAutospacing="1" w:line="240" w:lineRule="auto"/>
+        <w:rPr>
+          <w:rFonts w:ascii="Arial" w:eastAsia="Times New Roman" w:hAnsi="Arial" w:cs="Arial"/>
+          <w:color w:val="111111"/>
+          <w:kern w:val="0"/>
+          <w:sz w:val="24"/>
+          <w:szCs w:val="24"/>
+          <w:lang w:eastAsia="es-ES"/>
+          <w14:ligatures w14:val="none"/>
+        </w:rPr>
+      </w:pPr>
+      <w:r>
+        <w:rPr>
+          <w:rFonts w:ascii="Arial" w:eastAsia="Times New Roman" w:hAnsi="Arial" w:cs="Arial"/>
+          <w:color w:val="111111"/>
+          <w:kern w:val="0"/>
+          <w:sz w:val="24"/>
+          <w:szCs w:val="24"/>
+          <w:lang w:eastAsia="es-ES"/>
+          <w14:ligatures w14:val="none"/>
+        </w:rPr>
+        <w:t xml:space="preserve">Pero considerando que lo normal sería </w:t>
+      </w:r>
+      <w:proofErr w:type="spellStart"/>
+      <w:r>
+        <w:rPr>
+          <w:rFonts w:ascii="Arial" w:eastAsia="Times New Roman" w:hAnsi="Arial" w:cs="Arial"/>
+          <w:color w:val="111111"/>
+          <w:kern w:val="0"/>
+          <w:sz w:val="24"/>
+          <w:szCs w:val="24"/>
+          <w:lang w:eastAsia="es-ES"/>
+          <w14:ligatures w14:val="none"/>
+        </w:rPr>
+        <w:t>hostear</w:t>
+      </w:r>
+      <w:proofErr w:type="spellEnd"/>
+      <w:r>
+        <w:rPr>
+          <w:rFonts w:ascii="Arial" w:eastAsia="Times New Roman" w:hAnsi="Arial" w:cs="Arial"/>
+          <w:color w:val="111111"/>
+          <w:kern w:val="0"/>
+          <w:sz w:val="24"/>
+          <w:szCs w:val="24"/>
+          <w:lang w:eastAsia="es-ES"/>
+          <w14:ligatures w14:val="none"/>
+        </w:rPr>
+        <w:t xml:space="preserve"> el proyecto y tener una buena base de datos, he investigado algunos sitios web de hostings, y he dado con </w:t>
+      </w:r>
+      <w:hyperlink r:id="rId12" w:history="1">
+        <w:r>
+          <w:rPr>
+            <w:rStyle w:val="Hipervnculo"/>
+            <w:rFonts w:ascii="Arial" w:eastAsia="Times New Roman" w:hAnsi="Arial" w:cs="Arial"/>
+            <w:kern w:val="0"/>
+            <w:sz w:val="24"/>
+            <w:szCs w:val="24"/>
+            <w:lang w:eastAsia="es-ES"/>
+            <w14:ligatures w14:val="none"/>
+          </w:rPr>
+          <w:t>https://es.00</w:t>
+        </w:r>
+        <w:r>
+          <w:rPr>
+            <w:rStyle w:val="Hipervnculo"/>
+            <w:rFonts w:ascii="Arial" w:eastAsia="Times New Roman" w:hAnsi="Arial" w:cs="Arial"/>
+            <w:kern w:val="0"/>
+            <w:sz w:val="24"/>
+            <w:szCs w:val="24"/>
+            <w:lang w:eastAsia="es-ES"/>
+            <w14:ligatures w14:val="none"/>
+          </w:rPr>
+          <w:t>0</w:t>
+        </w:r>
+        <w:r>
+          <w:rPr>
+            <w:rStyle w:val="Hipervnculo"/>
+            <w:rFonts w:ascii="Arial" w:eastAsia="Times New Roman" w:hAnsi="Arial" w:cs="Arial"/>
+            <w:kern w:val="0"/>
+            <w:sz w:val="24"/>
+            <w:szCs w:val="24"/>
+            <w:lang w:eastAsia="es-ES"/>
+            <w14:ligatures w14:val="none"/>
+          </w:rPr>
+          <w:t>webhost.com</w:t>
+        </w:r>
+      </w:hyperlink>
+      <w:r>
+        <w:rPr>
+          <w:rFonts w:ascii="Arial" w:eastAsia="Times New Roman" w:hAnsi="Arial" w:cs="Arial"/>
+          <w:color w:val="111111"/>
+          <w:kern w:val="0"/>
+          <w:sz w:val="24"/>
+          <w:szCs w:val="24"/>
+          <w:lang w:eastAsia="es-ES"/>
+          <w14:ligatures w14:val="none"/>
+        </w:rPr>
+        <w:t xml:space="preserve"> </w:t>
+      </w:r>
+      <w:r>
+        <w:rPr>
+          <w:rFonts w:ascii="Arial" w:eastAsia="Times New Roman" w:hAnsi="Arial" w:cs="Arial"/>
+          <w:color w:val="111111"/>
+          <w:kern w:val="0"/>
+          <w:sz w:val="24"/>
+          <w:szCs w:val="24"/>
+          <w:lang w:eastAsia="es-ES"/>
+          <w14:ligatures w14:val="none"/>
+        </w:rPr>
+        <w:t xml:space="preserve">que ofrece su mejor plan por 3.99€ al mes, este </w:t>
+      </w:r>
+      <w:r>
+        <w:rPr>
+          <w:rFonts w:ascii="Arial" w:eastAsia="Times New Roman" w:hAnsi="Arial" w:cs="Arial"/>
+          <w:color w:val="111111"/>
+          <w:kern w:val="0"/>
+          <w:sz w:val="24"/>
+          <w:szCs w:val="24"/>
+          <w:lang w:eastAsia="es-ES"/>
+          <w14:ligatures w14:val="none"/>
+        </w:rPr>
+        <w:t xml:space="preserve">sitio </w:t>
+      </w:r>
+      <w:r>
+        <w:rPr>
+          <w:rFonts w:ascii="Arial" w:eastAsia="Times New Roman" w:hAnsi="Arial" w:cs="Arial"/>
+          <w:color w:val="111111"/>
+          <w:kern w:val="0"/>
+          <w:sz w:val="24"/>
+          <w:szCs w:val="24"/>
+          <w:lang w:eastAsia="es-ES"/>
+          <w14:ligatures w14:val="none"/>
+        </w:rPr>
+        <w:t>incluiría todo desde el hosting tanto del Front-</w:t>
+      </w:r>
+      <w:proofErr w:type="spellStart"/>
+      <w:r>
+        <w:rPr>
+          <w:rFonts w:ascii="Arial" w:eastAsia="Times New Roman" w:hAnsi="Arial" w:cs="Arial"/>
+          <w:color w:val="111111"/>
+          <w:kern w:val="0"/>
+          <w:sz w:val="24"/>
+          <w:szCs w:val="24"/>
+          <w:lang w:eastAsia="es-ES"/>
+          <w14:ligatures w14:val="none"/>
+        </w:rPr>
+        <w:t>End</w:t>
+      </w:r>
+      <w:proofErr w:type="spellEnd"/>
+      <w:r>
+        <w:rPr>
+          <w:rFonts w:ascii="Arial" w:eastAsia="Times New Roman" w:hAnsi="Arial" w:cs="Arial"/>
+          <w:color w:val="111111"/>
+          <w:kern w:val="0"/>
+          <w:sz w:val="24"/>
+          <w:szCs w:val="24"/>
+          <w:lang w:eastAsia="es-ES"/>
+          <w14:ligatures w14:val="none"/>
+        </w:rPr>
+        <w:t xml:space="preserve"> como el Back-</w:t>
+      </w:r>
+      <w:proofErr w:type="spellStart"/>
+      <w:r>
+        <w:rPr>
+          <w:rFonts w:ascii="Arial" w:eastAsia="Times New Roman" w:hAnsi="Arial" w:cs="Arial"/>
+          <w:color w:val="111111"/>
+          <w:kern w:val="0"/>
+          <w:sz w:val="24"/>
+          <w:szCs w:val="24"/>
+          <w:lang w:eastAsia="es-ES"/>
+          <w14:ligatures w14:val="none"/>
+        </w:rPr>
+        <w:t>End</w:t>
+      </w:r>
+      <w:proofErr w:type="spellEnd"/>
+      <w:r>
+        <w:rPr>
+          <w:rFonts w:ascii="Arial" w:eastAsia="Times New Roman" w:hAnsi="Arial" w:cs="Arial"/>
+          <w:color w:val="111111"/>
+          <w:kern w:val="0"/>
+          <w:sz w:val="24"/>
+          <w:szCs w:val="24"/>
+          <w:lang w:eastAsia="es-ES"/>
+          <w14:ligatures w14:val="none"/>
+        </w:rPr>
+        <w:t xml:space="preserve"> y la base de datos. Es un plan muy económico, por </w:t>
+      </w:r>
+      <w:r>
+        <w:rPr>
+          <w:rFonts w:ascii="Arial" w:eastAsia="Times New Roman" w:hAnsi="Arial" w:cs="Arial"/>
+          <w:color w:val="111111"/>
+          <w:kern w:val="0"/>
+          <w:sz w:val="24"/>
+          <w:szCs w:val="24"/>
+          <w:lang w:eastAsia="es-ES"/>
+          <w14:ligatures w14:val="none"/>
+        </w:rPr>
+        <w:t>tanto,</w:t>
+      </w:r>
+      <w:r>
+        <w:rPr>
+          <w:rFonts w:ascii="Arial" w:eastAsia="Times New Roman" w:hAnsi="Arial" w:cs="Arial"/>
+          <w:color w:val="111111"/>
+          <w:kern w:val="0"/>
+          <w:sz w:val="24"/>
+          <w:szCs w:val="24"/>
+          <w:lang w:eastAsia="es-ES"/>
+          <w14:ligatures w14:val="none"/>
+        </w:rPr>
+        <w:t xml:space="preserve"> teniendo en cuenta que mi proyecto no es algo muy grande, 3.99€ al mes sería el coste, </w:t>
+      </w:r>
+      <w:r>
+        <w:rPr>
+          <w:rFonts w:ascii="Arial" w:eastAsia="Times New Roman" w:hAnsi="Arial" w:cs="Arial"/>
+          <w:color w:val="111111"/>
+          <w:kern w:val="0"/>
+          <w:sz w:val="24"/>
+          <w:szCs w:val="24"/>
+          <w:lang w:eastAsia="es-ES"/>
+          <w14:ligatures w14:val="none"/>
+        </w:rPr>
+        <w:t>sumándole</w:t>
+      </w:r>
+      <w:r>
+        <w:rPr>
+          <w:rFonts w:ascii="Arial" w:eastAsia="Times New Roman" w:hAnsi="Arial" w:cs="Arial"/>
+          <w:color w:val="111111"/>
+          <w:kern w:val="0"/>
+          <w:sz w:val="24"/>
+          <w:szCs w:val="24"/>
+          <w:lang w:eastAsia="es-ES"/>
+          <w14:ligatures w14:val="none"/>
+        </w:rPr>
+        <w:t xml:space="preserve"> los costes eléctricos.</w:t>
+      </w:r>
+    </w:p>
+    <w:p>
+      <w:pPr>
+        <w:shd w:val="clear" w:color="auto" w:fill="FFFFFF"/>
+        <w:spacing w:before="100" w:beforeAutospacing="1" w:after="100" w:afterAutospacing="1" w:line="240" w:lineRule="auto"/>
+        <w:rPr>
+          <w:rFonts w:ascii="Arial" w:eastAsia="Times New Roman" w:hAnsi="Arial" w:cs="Arial"/>
+          <w:b/>
+          <w:bCs/>
+          <w:color w:val="111111"/>
+          <w:kern w:val="0"/>
+          <w:sz w:val="36"/>
+          <w:szCs w:val="36"/>
+          <w:u w:val="single"/>
+          <w:lang w:eastAsia="es-ES"/>
+          <w14:ligatures w14:val="none"/>
+        </w:rPr>
+      </w:pPr>
+    </w:p>
+    <w:p>
+      <w:pPr>
+        <w:pStyle w:val="NormalWeb"/>
+        <w:shd w:val="clear" w:color="auto" w:fill="FFFFFF"/>
+        <w:spacing w:before="180" w:beforeAutospacing="0" w:after="0" w:afterAutospacing="0"/>
+        <w:rPr>
+          <w:rFonts w:ascii="Roboto" w:hAnsi="Roboto"/>
+          <w:color w:val="111111"/>
         </w:rPr>
       </w:pPr>
     </w:p>
@@ -3365,6 +5573,123 @@
 <file path=word/numbering.xml><?xml version="1.0" encoding="utf-8"?>
 <w:numbering xmlns:wpc="http://schemas.microsoft.com/office/word/2010/wordprocessingCanvas" xmlns:cx="http://schemas.microsoft.com/office/drawing/2014/chartex" xmlns:cx1="http://schemas.microsoft.com/office/drawing/2015/9/8/chartex" xmlns:cx2="http://schemas.microsoft.com/office/drawing/2015/10/21/chartex" xmlns:cx3="http://schemas.microsoft.com/office/drawing/2016/5/9/chartex" xmlns:cx4="http://schemas.microsoft.com/office/drawing/2016/5/10/chartex" xmlns:cx5="http://schemas.microsoft.com/office/drawing/2016/5/11/chartex" xmlns:cx6="http://schemas.microsoft.com/office/drawing/2016/5/12/chartex" xmlns:cx7="http://schemas.microsoft.com/office/drawing/2016/5/13/chartex" xmlns:cx8="http://schemas.microsoft.com/office/drawing/2016/5/14/chartex" xmlns:mc="http://schemas.openxmlformats.org/markup-compatibility/2006" xmlns:aink="http://schemas.microsoft.com/office/drawing/2016/ink" xmlns:am3d="http://schemas.microsoft.com/office/drawing/2017/model3d" xmlns:o="urn:schemas-microsoft-com:office:office" xmlns:oel="http://schemas.microsoft.com/office/2019/extlst" xmlns:r="http://schemas.openxmlformats.org/officeDocument/2006/relationships" xmlns:m="http://schemas.openxmlformats.org/officeDocument/2006/math" xmlns:v="urn:schemas-microsoft-com:vml" xmlns:wp14="http://schemas.microsoft.com/office/word/2010/wordprocessingDrawing" xmlns:wp="http://schemas.openxmlformats.org/drawingml/2006/wordprocessingDrawing" xmlns:w10="urn:schemas-microsoft-com:office:word" xmlns:w="http://schemas.openxmlformats.org/wordprocessingml/2006/main" xmlns:w14="http://schemas.microsoft.com/office/word/2010/wordml" xmlns:w15="http://schemas.microsoft.com/office/word/2012/wordml" xmlns:w16cex="http://schemas.microsoft.com/office/word/2018/wordml/cex" xmlns:w16cid="http://schemas.microsoft.com/office/word/2016/wordml/cid" xmlns:w16="http://schemas.microsoft.com/office/word/2018/wordml" xmlns:w16du="http://schemas.microsoft.com/office/word/2023/wordml/word16du" xmlns:w16sdtdh="http://schemas.microsoft.com/office/word/2020/wordml/sdtdatahash" xmlns:w16se="http://schemas.microsoft.com/office/word/2015/wordml/symex" xmlns:wpg="http://schemas.microsoft.com/office/word/2010/wordprocessingGroup" xmlns:wpi="http://schemas.microsoft.com/office/word/2010/wordprocessingInk" xmlns:wne="http://schemas.microsoft.com/office/word/2006/wordml" xmlns:wps="http://schemas.microsoft.com/office/word/2010/wordprocessingShape" mc:Ignorable="w14 w15 w16se w16cid w16 w16cex w16sdtdh w16du wp14">
   <w:abstractNum w:abstractNumId="0" w15:restartNumberingAfterBreak="0">
+    <w:nsid w:val="0B614A1C"/>
+    <w:multiLevelType w:val="multilevel"/>
+    <w:tmpl w:val="BA9C7D02"/>
+    <w:lvl w:ilvl="0">
+      <w:start w:val="1"/>
+      <w:numFmt w:val="decimal"/>
+      <w:lvlText w:val="%1."/>
+      <w:lvlJc w:val="left"/>
+      <w:pPr>
+        <w:tabs>
+          <w:tab w:val="num" w:pos="720"/>
+        </w:tabs>
+        <w:ind w:left="720" w:hanging="360"/>
+      </w:pPr>
+    </w:lvl>
+    <w:lvl w:ilvl="1">
+      <w:start w:val="1"/>
+      <w:numFmt w:val="bullet"/>
+      <w:lvlText w:val="o"/>
+      <w:lvlJc w:val="left"/>
+      <w:pPr>
+        <w:tabs>
+          <w:tab w:val="num" w:pos="1440"/>
+        </w:tabs>
+        <w:ind w:left="1440" w:hanging="360"/>
+      </w:pPr>
+      <w:rPr>
+        <w:rFonts w:ascii="Courier New" w:hAnsi="Courier New" w:hint="default"/>
+        <w:sz w:val="20"/>
+      </w:rPr>
+    </w:lvl>
+    <w:lvl w:ilvl="2" w:tentative="1">
+      <w:start w:val="1"/>
+      <w:numFmt w:val="decimal"/>
+      <w:lvlText w:val="%3."/>
+      <w:lvlJc w:val="left"/>
+      <w:pPr>
+        <w:tabs>
+          <w:tab w:val="num" w:pos="2160"/>
+        </w:tabs>
+        <w:ind w:left="2160" w:hanging="360"/>
+      </w:pPr>
+    </w:lvl>
+    <w:lvl w:ilvl="3" w:tentative="1">
+      <w:start w:val="1"/>
+      <w:numFmt w:val="decimal"/>
+      <w:lvlText w:val="%4."/>
+      <w:lvlJc w:val="left"/>
+      <w:pPr>
+        <w:tabs>
+          <w:tab w:val="num" w:pos="2880"/>
+        </w:tabs>
+        <w:ind w:left="2880" w:hanging="360"/>
+      </w:pPr>
+    </w:lvl>
+    <w:lvl w:ilvl="4" w:tentative="1">
+      <w:start w:val="1"/>
+      <w:numFmt w:val="decimal"/>
+      <w:lvlText w:val="%5."/>
+      <w:lvlJc w:val="left"/>
+      <w:pPr>
+        <w:tabs>
+          <w:tab w:val="num" w:pos="3600"/>
+        </w:tabs>
+        <w:ind w:left="3600" w:hanging="360"/>
+      </w:pPr>
+    </w:lvl>
+    <w:lvl w:ilvl="5" w:tentative="1">
+      <w:start w:val="1"/>
+      <w:numFmt w:val="decimal"/>
+      <w:lvlText w:val="%6."/>
+      <w:lvlJc w:val="left"/>
+      <w:pPr>
+        <w:tabs>
+          <w:tab w:val="num" w:pos="4320"/>
+        </w:tabs>
+        <w:ind w:left="4320" w:hanging="360"/>
+      </w:pPr>
+    </w:lvl>
+    <w:lvl w:ilvl="6" w:tentative="1">
+      <w:start w:val="1"/>
+      <w:numFmt w:val="decimal"/>
+      <w:lvlText w:val="%7."/>
+      <w:lvlJc w:val="left"/>
+      <w:pPr>
+        <w:tabs>
+          <w:tab w:val="num" w:pos="5040"/>
+        </w:tabs>
+        <w:ind w:left="5040" w:hanging="360"/>
+      </w:pPr>
+    </w:lvl>
+    <w:lvl w:ilvl="7" w:tentative="1">
+      <w:start w:val="1"/>
+      <w:numFmt w:val="decimal"/>
+      <w:lvlText w:val="%8."/>
+      <w:lvlJc w:val="left"/>
+      <w:pPr>
+        <w:tabs>
+          <w:tab w:val="num" w:pos="5760"/>
+        </w:tabs>
+        <w:ind w:left="5760" w:hanging="360"/>
+      </w:pPr>
+    </w:lvl>
+    <w:lvl w:ilvl="8" w:tentative="1">
+      <w:start w:val="1"/>
+      <w:numFmt w:val="decimal"/>
+      <w:lvlText w:val="%9."/>
+      <w:lvlJc w:val="left"/>
+      <w:pPr>
+        <w:tabs>
+          <w:tab w:val="num" w:pos="6480"/>
+        </w:tabs>
+        <w:ind w:left="6480" w:hanging="360"/>
+      </w:pPr>
+    </w:lvl>
+  </w:abstractNum>
+  <w:abstractNum w:abstractNumId="1" w15:restartNumberingAfterBreak="0">
     <w:nsid w:val="0D081FDF"/>
     <w:multiLevelType w:val="hybridMultilevel"/>
     <w:tmpl w:val="EC68ED6A"/>
@@ -3477,7 +5802,7 @@
       </w:rPr>
     </w:lvl>
   </w:abstractNum>
-  <w:abstractNum w:abstractNumId="1" w15:restartNumberingAfterBreak="0">
+  <w:abstractNum w:abstractNumId="2" w15:restartNumberingAfterBreak="0">
     <w:nsid w:val="1BFD6CCF"/>
     <w:multiLevelType w:val="hybridMultilevel"/>
     <w:tmpl w:val="44CEE7A6"/>
@@ -3590,10 +5915,10 @@
       </w:rPr>
     </w:lvl>
   </w:abstractNum>
-  <w:abstractNum w:abstractNumId="2" w15:restartNumberingAfterBreak="0">
+  <w:abstractNum w:abstractNumId="3" w15:restartNumberingAfterBreak="0">
     <w:nsid w:val="31D616CB"/>
     <w:multiLevelType w:val="multilevel"/>
-    <w:tmpl w:val="42725C20"/>
+    <w:tmpl w:val="FE128CB8"/>
     <w:lvl w:ilvl="0">
       <w:start w:val="1"/>
       <w:numFmt w:val="bullet"/>
@@ -3626,6 +5951,152 @@
         <w:sz w:val="20"/>
       </w:rPr>
     </w:lvl>
+    <w:lvl w:ilvl="2">
+      <w:start w:val="1"/>
+      <w:numFmt w:val="decimal"/>
+      <w:lvlText w:val="%3."/>
+      <w:lvlJc w:val="left"/>
+      <w:pPr>
+        <w:ind w:left="2160" w:hanging="360"/>
+      </w:pPr>
+      <w:rPr>
+        <w:rFonts w:asciiTheme="minorHAnsi" w:eastAsiaTheme="minorHAnsi" w:hAnsiTheme="minorHAnsi" w:cstheme="minorBidi" w:hint="default"/>
+        <w:sz w:val="22"/>
+      </w:rPr>
+    </w:lvl>
+    <w:lvl w:ilvl="3" w:tentative="1">
+      <w:start w:val="1"/>
+      <w:numFmt w:val="bullet"/>
+      <w:lvlText w:val=""/>
+      <w:lvlJc w:val="left"/>
+      <w:pPr>
+        <w:tabs>
+          <w:tab w:val="num" w:pos="2880"/>
+        </w:tabs>
+        <w:ind w:left="2880" w:hanging="360"/>
+      </w:pPr>
+      <w:rPr>
+        <w:rFonts w:ascii="Wingdings" w:hAnsi="Wingdings" w:hint="default"/>
+        <w:sz w:val="20"/>
+      </w:rPr>
+    </w:lvl>
+    <w:lvl w:ilvl="4" w:tentative="1">
+      <w:start w:val="1"/>
+      <w:numFmt w:val="bullet"/>
+      <w:lvlText w:val=""/>
+      <w:lvlJc w:val="left"/>
+      <w:pPr>
+        <w:tabs>
+          <w:tab w:val="num" w:pos="3600"/>
+        </w:tabs>
+        <w:ind w:left="3600" w:hanging="360"/>
+      </w:pPr>
+      <w:rPr>
+        <w:rFonts w:ascii="Wingdings" w:hAnsi="Wingdings" w:hint="default"/>
+        <w:sz w:val="20"/>
+      </w:rPr>
+    </w:lvl>
+    <w:lvl w:ilvl="5" w:tentative="1">
+      <w:start w:val="1"/>
+      <w:numFmt w:val="bullet"/>
+      <w:lvlText w:val=""/>
+      <w:lvlJc w:val="left"/>
+      <w:pPr>
+        <w:tabs>
+          <w:tab w:val="num" w:pos="4320"/>
+        </w:tabs>
+        <w:ind w:left="4320" w:hanging="360"/>
+      </w:pPr>
+      <w:rPr>
+        <w:rFonts w:ascii="Wingdings" w:hAnsi="Wingdings" w:hint="default"/>
+        <w:sz w:val="20"/>
+      </w:rPr>
+    </w:lvl>
+    <w:lvl w:ilvl="6" w:tentative="1">
+      <w:start w:val="1"/>
+      <w:numFmt w:val="bullet"/>
+      <w:lvlText w:val=""/>
+      <w:lvlJc w:val="left"/>
+      <w:pPr>
+        <w:tabs>
+          <w:tab w:val="num" w:pos="5040"/>
+        </w:tabs>
+        <w:ind w:left="5040" w:hanging="360"/>
+      </w:pPr>
+      <w:rPr>
+        <w:rFonts w:ascii="Wingdings" w:hAnsi="Wingdings" w:hint="default"/>
+        <w:sz w:val="20"/>
+      </w:rPr>
+    </w:lvl>
+    <w:lvl w:ilvl="7" w:tentative="1">
+      <w:start w:val="1"/>
+      <w:numFmt w:val="bullet"/>
+      <w:lvlText w:val=""/>
+      <w:lvlJc w:val="left"/>
+      <w:pPr>
+        <w:tabs>
+          <w:tab w:val="num" w:pos="5760"/>
+        </w:tabs>
+        <w:ind w:left="5760" w:hanging="360"/>
+      </w:pPr>
+      <w:rPr>
+        <w:rFonts w:ascii="Wingdings" w:hAnsi="Wingdings" w:hint="default"/>
+        <w:sz w:val="20"/>
+      </w:rPr>
+    </w:lvl>
+    <w:lvl w:ilvl="8" w:tentative="1">
+      <w:start w:val="1"/>
+      <w:numFmt w:val="bullet"/>
+      <w:lvlText w:val=""/>
+      <w:lvlJc w:val="left"/>
+      <w:pPr>
+        <w:tabs>
+          <w:tab w:val="num" w:pos="6480"/>
+        </w:tabs>
+        <w:ind w:left="6480" w:hanging="360"/>
+      </w:pPr>
+      <w:rPr>
+        <w:rFonts w:ascii="Wingdings" w:hAnsi="Wingdings" w:hint="default"/>
+        <w:sz w:val="20"/>
+      </w:rPr>
+    </w:lvl>
+  </w:abstractNum>
+  <w:abstractNum w:abstractNumId="4" w15:restartNumberingAfterBreak="0">
+    <w:nsid w:val="3622784D"/>
+    <w:multiLevelType w:val="multilevel"/>
+    <w:tmpl w:val="F280E390"/>
+    <w:lvl w:ilvl="0">
+      <w:start w:val="1"/>
+      <w:numFmt w:val="bullet"/>
+      <w:lvlText w:val=""/>
+      <w:lvlJc w:val="left"/>
+      <w:pPr>
+        <w:tabs>
+          <w:tab w:val="num" w:pos="720"/>
+        </w:tabs>
+        <w:ind w:left="720" w:hanging="360"/>
+      </w:pPr>
+      <w:rPr>
+        <w:rFonts w:ascii="Symbol" w:hAnsi="Symbol" w:hint="default"/>
+        <w:sz w:val="20"/>
+      </w:rPr>
+    </w:lvl>
+    <w:lvl w:ilvl="1" w:tentative="1">
+      <w:start w:val="1"/>
+      <w:numFmt w:val="bullet"/>
+      <w:lvlText w:val="o"/>
+      <w:lvlJc w:val="left"/>
+      <w:pPr>
+        <w:tabs>
+          <w:tab w:val="num" w:pos="1440"/>
+        </w:tabs>
+        <w:ind w:left="1440" w:hanging="360"/>
+      </w:pPr>
+      <w:rPr>
+        <w:rFonts w:ascii="Courier New" w:hAnsi="Courier New" w:hint="default"/>
+        <w:sz w:val="20"/>
+      </w:rPr>
+    </w:lvl>
     <w:lvl w:ilvl="2" w:tentative="1">
       <w:start w:val="1"/>
       <w:numFmt w:val="bullet"/>
@@ -3739,10 +6210,10 @@
       </w:rPr>
     </w:lvl>
   </w:abstractNum>
-  <w:abstractNum w:abstractNumId="3" w15:restartNumberingAfterBreak="0">
-    <w:nsid w:val="3622784D"/>
+  <w:abstractNum w:abstractNumId="5" w15:restartNumberingAfterBreak="0">
+    <w:nsid w:val="399C6827"/>
     <w:multiLevelType w:val="multilevel"/>
-    <w:tmpl w:val="F280E390"/>
+    <w:tmpl w:val="CA6ABBD4"/>
     <w:lvl w:ilvl="0">
       <w:start w:val="1"/>
       <w:numFmt w:val="bullet"/>
@@ -3888,10 +6359,10 @@
       </w:rPr>
     </w:lvl>
   </w:abstractNum>
-  <w:abstractNum w:abstractNumId="4" w15:restartNumberingAfterBreak="0">
-    <w:nsid w:val="399C6827"/>
+  <w:abstractNum w:abstractNumId="6" w15:restartNumberingAfterBreak="0">
+    <w:nsid w:val="3A8C39BB"/>
     <w:multiLevelType w:val="multilevel"/>
-    <w:tmpl w:val="CA6ABBD4"/>
+    <w:tmpl w:val="1212BB8A"/>
     <w:lvl w:ilvl="0">
       <w:start w:val="1"/>
       <w:numFmt w:val="bullet"/>
@@ -4037,10 +6508,212 @@
       </w:rPr>
     </w:lvl>
   </w:abstractNum>
-  <w:abstractNum w:abstractNumId="5" w15:restartNumberingAfterBreak="0">
-    <w:nsid w:val="3A8C39BB"/>
+  <w:abstractNum w:abstractNumId="7" w15:restartNumberingAfterBreak="0">
+    <w:nsid w:val="3FA84F46"/>
+    <w:multiLevelType w:val="hybridMultilevel"/>
+    <w:tmpl w:val="1076CAAE"/>
+    <w:lvl w:ilvl="0" w:tplc="0C0A0001">
+      <w:start w:val="1"/>
+      <w:numFmt w:val="bullet"/>
+      <w:lvlText w:val=""/>
+      <w:lvlJc w:val="left"/>
+      <w:pPr>
+        <w:ind w:left="1440" w:hanging="360"/>
+      </w:pPr>
+      <w:rPr>
+        <w:rFonts w:ascii="Symbol" w:hAnsi="Symbol" w:hint="default"/>
+      </w:rPr>
+    </w:lvl>
+    <w:lvl w:ilvl="1" w:tplc="0C0A0003" w:tentative="1">
+      <w:start w:val="1"/>
+      <w:numFmt w:val="bullet"/>
+      <w:lvlText w:val="o"/>
+      <w:lvlJc w:val="left"/>
+      <w:pPr>
+        <w:ind w:left="2160" w:hanging="360"/>
+      </w:pPr>
+      <w:rPr>
+        <w:rFonts w:ascii="Courier New" w:hAnsi="Courier New" w:cs="Courier New" w:hint="default"/>
+      </w:rPr>
+    </w:lvl>
+    <w:lvl w:ilvl="2" w:tplc="0C0A0005" w:tentative="1">
+      <w:start w:val="1"/>
+      <w:numFmt w:val="bullet"/>
+      <w:lvlText w:val=""/>
+      <w:lvlJc w:val="left"/>
+      <w:pPr>
+        <w:ind w:left="2880" w:hanging="360"/>
+      </w:pPr>
+      <w:rPr>
+        <w:rFonts w:ascii="Wingdings" w:hAnsi="Wingdings" w:hint="default"/>
+      </w:rPr>
+    </w:lvl>
+    <w:lvl w:ilvl="3" w:tplc="0C0A0001" w:tentative="1">
+      <w:start w:val="1"/>
+      <w:numFmt w:val="bullet"/>
+      <w:lvlText w:val=""/>
+      <w:lvlJc w:val="left"/>
+      <w:pPr>
+        <w:ind w:left="3600" w:hanging="360"/>
+      </w:pPr>
+      <w:rPr>
+        <w:rFonts w:ascii="Symbol" w:hAnsi="Symbol" w:hint="default"/>
+      </w:rPr>
+    </w:lvl>
+    <w:lvl w:ilvl="4" w:tplc="0C0A0003" w:tentative="1">
+      <w:start w:val="1"/>
+      <w:numFmt w:val="bullet"/>
+      <w:lvlText w:val="o"/>
+      <w:lvlJc w:val="left"/>
+      <w:pPr>
+        <w:ind w:left="4320" w:hanging="360"/>
+      </w:pPr>
+      <w:rPr>
+        <w:rFonts w:ascii="Courier New" w:hAnsi="Courier New" w:cs="Courier New" w:hint="default"/>
+      </w:rPr>
+    </w:lvl>
+    <w:lvl w:ilvl="5" w:tplc="0C0A0005" w:tentative="1">
+      <w:start w:val="1"/>
+      <w:numFmt w:val="bullet"/>
+      <w:lvlText w:val=""/>
+      <w:lvlJc w:val="left"/>
+      <w:pPr>
+        <w:ind w:left="5040" w:hanging="360"/>
+      </w:pPr>
+      <w:rPr>
+        <w:rFonts w:ascii="Wingdings" w:hAnsi="Wingdings" w:hint="default"/>
+      </w:rPr>
+    </w:lvl>
+    <w:lvl w:ilvl="6" w:tplc="0C0A0001" w:tentative="1">
+      <w:start w:val="1"/>
+      <w:numFmt w:val="bullet"/>
+      <w:lvlText w:val=""/>
+      <w:lvlJc w:val="left"/>
+      <w:pPr>
+        <w:ind w:left="5760" w:hanging="360"/>
+      </w:pPr>
+      <w:rPr>
+        <w:rFonts w:ascii="Symbol" w:hAnsi="Symbol" w:hint="default"/>
+      </w:rPr>
+    </w:lvl>
+    <w:lvl w:ilvl="7" w:tplc="0C0A0003" w:tentative="1">
+      <w:start w:val="1"/>
+      <w:numFmt w:val="bullet"/>
+      <w:lvlText w:val="o"/>
+      <w:lvlJc w:val="left"/>
+      <w:pPr>
+        <w:ind w:left="6480" w:hanging="360"/>
+      </w:pPr>
+      <w:rPr>
+        <w:rFonts w:ascii="Courier New" w:hAnsi="Courier New" w:cs="Courier New" w:hint="default"/>
+      </w:rPr>
+    </w:lvl>
+    <w:lvl w:ilvl="8" w:tplc="0C0A0005" w:tentative="1">
+      <w:start w:val="1"/>
+      <w:numFmt w:val="bullet"/>
+      <w:lvlText w:val=""/>
+      <w:lvlJc w:val="left"/>
+      <w:pPr>
+        <w:ind w:left="7200" w:hanging="360"/>
+      </w:pPr>
+      <w:rPr>
+        <w:rFonts w:ascii="Wingdings" w:hAnsi="Wingdings" w:hint="default"/>
+      </w:rPr>
+    </w:lvl>
+  </w:abstractNum>
+  <w:abstractNum w:abstractNumId="8" w15:restartNumberingAfterBreak="0">
+    <w:nsid w:val="49BA1E89"/>
+    <w:multiLevelType w:val="hybridMultilevel"/>
+    <w:tmpl w:val="00C86094"/>
+    <w:lvl w:ilvl="0" w:tplc="E5CC47AE">
+      <w:start w:val="1"/>
+      <w:numFmt w:val="decimal"/>
+      <w:lvlText w:val="%1."/>
+      <w:lvlJc w:val="left"/>
+      <w:pPr>
+        <w:ind w:left="720" w:hanging="360"/>
+      </w:pPr>
+      <w:rPr>
+        <w:rFonts w:hint="default"/>
+      </w:rPr>
+    </w:lvl>
+    <w:lvl w:ilvl="1" w:tplc="0C0A0019" w:tentative="1">
+      <w:start w:val="1"/>
+      <w:numFmt w:val="lowerLetter"/>
+      <w:lvlText w:val="%2."/>
+      <w:lvlJc w:val="left"/>
+      <w:pPr>
+        <w:ind w:left="1440" w:hanging="360"/>
+      </w:pPr>
+    </w:lvl>
+    <w:lvl w:ilvl="2" w:tplc="0C0A001B" w:tentative="1">
+      <w:start w:val="1"/>
+      <w:numFmt w:val="lowerRoman"/>
+      <w:lvlText w:val="%3."/>
+      <w:lvlJc w:val="right"/>
+      <w:pPr>
+        <w:ind w:left="2160" w:hanging="180"/>
+      </w:pPr>
+    </w:lvl>
+    <w:lvl w:ilvl="3" w:tplc="0C0A000F" w:tentative="1">
+      <w:start w:val="1"/>
+      <w:numFmt w:val="decimal"/>
+      <w:lvlText w:val="%4."/>
+      <w:lvlJc w:val="left"/>
+      <w:pPr>
+        <w:ind w:left="2880" w:hanging="360"/>
+      </w:pPr>
+    </w:lvl>
+    <w:lvl w:ilvl="4" w:tplc="0C0A0019" w:tentative="1">
+      <w:start w:val="1"/>
+      <w:numFmt w:val="lowerLetter"/>
+      <w:lvlText w:val="%5."/>
+      <w:lvlJc w:val="left"/>
+      <w:pPr>
+        <w:ind w:left="3600" w:hanging="360"/>
+      </w:pPr>
+    </w:lvl>
+    <w:lvl w:ilvl="5" w:tplc="0C0A001B" w:tentative="1">
+      <w:start w:val="1"/>
+      <w:numFmt w:val="lowerRoman"/>
+      <w:lvlText w:val="%6."/>
+      <w:lvlJc w:val="right"/>
+      <w:pPr>
+        <w:ind w:left="4320" w:hanging="180"/>
+      </w:pPr>
+    </w:lvl>
+    <w:lvl w:ilvl="6" w:tplc="0C0A000F" w:tentative="1">
+      <w:start w:val="1"/>
+      <w:numFmt w:val="decimal"/>
+      <w:lvlText w:val="%7."/>
+      <w:lvlJc w:val="left"/>
+      <w:pPr>
+        <w:ind w:left="5040" w:hanging="360"/>
+      </w:pPr>
+    </w:lvl>
+    <w:lvl w:ilvl="7" w:tplc="0C0A0019" w:tentative="1">
+      <w:start w:val="1"/>
+      <w:numFmt w:val="lowerLetter"/>
+      <w:lvlText w:val="%8."/>
+      <w:lvlJc w:val="left"/>
+      <w:pPr>
+        <w:ind w:left="5760" w:hanging="360"/>
+      </w:pPr>
+    </w:lvl>
+    <w:lvl w:ilvl="8" w:tplc="0C0A001B" w:tentative="1">
+      <w:start w:val="1"/>
+      <w:numFmt w:val="lowerRoman"/>
+      <w:lvlText w:val="%9."/>
+      <w:lvlJc w:val="right"/>
+      <w:pPr>
+        <w:ind w:left="6480" w:hanging="180"/>
+      </w:pPr>
+    </w:lvl>
+  </w:abstractNum>
+  <w:abstractNum w:abstractNumId="9" w15:restartNumberingAfterBreak="0">
+    <w:nsid w:val="538609B1"/>
     <w:multiLevelType w:val="multilevel"/>
-    <w:tmpl w:val="1212BB8A"/>
+    <w:tmpl w:val="0834EDEE"/>
     <w:lvl w:ilvl="0">
       <w:start w:val="1"/>
       <w:numFmt w:val="bullet"/>
@@ -4186,123 +6859,10 @@
       </w:rPr>
     </w:lvl>
   </w:abstractNum>
-  <w:abstractNum w:abstractNumId="6" w15:restartNumberingAfterBreak="0">
-    <w:nsid w:val="3FA84F46"/>
+  <w:abstractNum w:abstractNumId="10" w15:restartNumberingAfterBreak="0">
+    <w:nsid w:val="575476E7"/>
     <w:multiLevelType w:val="hybridMultilevel"/>
-    <w:tmpl w:val="1076CAAE"/>
-    <w:lvl w:ilvl="0" w:tplc="0C0A0001">
-      <w:start w:val="1"/>
-      <w:numFmt w:val="bullet"/>
-      <w:lvlText w:val=""/>
-      <w:lvlJc w:val="left"/>
-      <w:pPr>
-        <w:ind w:left="1440" w:hanging="360"/>
-      </w:pPr>
-      <w:rPr>
-        <w:rFonts w:ascii="Symbol" w:hAnsi="Symbol" w:hint="default"/>
-      </w:rPr>
-    </w:lvl>
-    <w:lvl w:ilvl="1" w:tplc="0C0A0003" w:tentative="1">
-      <w:start w:val="1"/>
-      <w:numFmt w:val="bullet"/>
-      <w:lvlText w:val="o"/>
-      <w:lvlJc w:val="left"/>
-      <w:pPr>
-        <w:ind w:left="2160" w:hanging="360"/>
-      </w:pPr>
-      <w:rPr>
-        <w:rFonts w:ascii="Courier New" w:hAnsi="Courier New" w:cs="Courier New" w:hint="default"/>
-      </w:rPr>
-    </w:lvl>
-    <w:lvl w:ilvl="2" w:tplc="0C0A0005" w:tentative="1">
-      <w:start w:val="1"/>
-      <w:numFmt w:val="bullet"/>
-      <w:lvlText w:val=""/>
-      <w:lvlJc w:val="left"/>
-      <w:pPr>
-        <w:ind w:left="2880" w:hanging="360"/>
-      </w:pPr>
-      <w:rPr>
-        <w:rFonts w:ascii="Wingdings" w:hAnsi="Wingdings" w:hint="default"/>
-      </w:rPr>
-    </w:lvl>
-    <w:lvl w:ilvl="3" w:tplc="0C0A0001" w:tentative="1">
-      <w:start w:val="1"/>
-      <w:numFmt w:val="bullet"/>
-      <w:lvlText w:val=""/>
-      <w:lvlJc w:val="left"/>
-      <w:pPr>
-        <w:ind w:left="3600" w:hanging="360"/>
-      </w:pPr>
-      <w:rPr>
-        <w:rFonts w:ascii="Symbol" w:hAnsi="Symbol" w:hint="default"/>
-      </w:rPr>
-    </w:lvl>
-    <w:lvl w:ilvl="4" w:tplc="0C0A0003" w:tentative="1">
-      <w:start w:val="1"/>
-      <w:numFmt w:val="bullet"/>
-      <w:lvlText w:val="o"/>
-      <w:lvlJc w:val="left"/>
-      <w:pPr>
-        <w:ind w:left="4320" w:hanging="360"/>
-      </w:pPr>
-      <w:rPr>
-        <w:rFonts w:ascii="Courier New" w:hAnsi="Courier New" w:cs="Courier New" w:hint="default"/>
-      </w:rPr>
-    </w:lvl>
-    <w:lvl w:ilvl="5" w:tplc="0C0A0005" w:tentative="1">
-      <w:start w:val="1"/>
-      <w:numFmt w:val="bullet"/>
-      <w:lvlText w:val=""/>
-      <w:lvlJc w:val="left"/>
-      <w:pPr>
-        <w:ind w:left="5040" w:hanging="360"/>
-      </w:pPr>
-      <w:rPr>
-        <w:rFonts w:ascii="Wingdings" w:hAnsi="Wingdings" w:hint="default"/>
-      </w:rPr>
-    </w:lvl>
-    <w:lvl w:ilvl="6" w:tplc="0C0A0001" w:tentative="1">
-      <w:start w:val="1"/>
-      <w:numFmt w:val="bullet"/>
-      <w:lvlText w:val=""/>
-      <w:lvlJc w:val="left"/>
-      <w:pPr>
-        <w:ind w:left="5760" w:hanging="360"/>
-      </w:pPr>
-      <w:rPr>
-        <w:rFonts w:ascii="Symbol" w:hAnsi="Symbol" w:hint="default"/>
-      </w:rPr>
-    </w:lvl>
-    <w:lvl w:ilvl="7" w:tplc="0C0A0003" w:tentative="1">
-      <w:start w:val="1"/>
-      <w:numFmt w:val="bullet"/>
-      <w:lvlText w:val="o"/>
-      <w:lvlJc w:val="left"/>
-      <w:pPr>
-        <w:ind w:left="6480" w:hanging="360"/>
-      </w:pPr>
-      <w:rPr>
-        <w:rFonts w:ascii="Courier New" w:hAnsi="Courier New" w:cs="Courier New" w:hint="default"/>
-      </w:rPr>
-    </w:lvl>
-    <w:lvl w:ilvl="8" w:tplc="0C0A0005" w:tentative="1">
-      <w:start w:val="1"/>
-      <w:numFmt w:val="bullet"/>
-      <w:lvlText w:val=""/>
-      <w:lvlJc w:val="left"/>
-      <w:pPr>
-        <w:ind w:left="7200" w:hanging="360"/>
-      </w:pPr>
-      <w:rPr>
-        <w:rFonts w:ascii="Wingdings" w:hAnsi="Wingdings" w:hint="default"/>
-      </w:rPr>
-    </w:lvl>
-  </w:abstractNum>
-  <w:abstractNum w:abstractNumId="7" w15:restartNumberingAfterBreak="0">
-    <w:nsid w:val="49BA1E89"/>
-    <w:multiLevelType w:val="hybridMultilevel"/>
-    <w:tmpl w:val="8AD21832"/>
+    <w:tmpl w:val="967EDCB8"/>
     <w:lvl w:ilvl="0" w:tplc="0C0A000F">
       <w:start w:val="1"/>
       <w:numFmt w:val="decimal"/>
@@ -4311,9 +6871,6 @@
       <w:pPr>
         <w:ind w:left="720" w:hanging="360"/>
       </w:pPr>
-      <w:rPr>
-        <w:rFonts w:hint="default"/>
-      </w:rPr>
     </w:lvl>
     <w:lvl w:ilvl="1" w:tplc="0C0A0019" w:tentative="1">
       <w:start w:val="1"/>
@@ -4388,156 +6945,7 @@
       </w:pPr>
     </w:lvl>
   </w:abstractNum>
-  <w:abstractNum w:abstractNumId="8" w15:restartNumberingAfterBreak="0">
-    <w:nsid w:val="538609B1"/>
-    <w:multiLevelType w:val="multilevel"/>
-    <w:tmpl w:val="0834EDEE"/>
-    <w:lvl w:ilvl="0">
-      <w:start w:val="1"/>
-      <w:numFmt w:val="bullet"/>
-      <w:lvlText w:val=""/>
-      <w:lvlJc w:val="left"/>
-      <w:pPr>
-        <w:tabs>
-          <w:tab w:val="num" w:pos="720"/>
-        </w:tabs>
-        <w:ind w:left="720" w:hanging="360"/>
-      </w:pPr>
-      <w:rPr>
-        <w:rFonts w:ascii="Symbol" w:hAnsi="Symbol" w:hint="default"/>
-        <w:sz w:val="20"/>
-      </w:rPr>
-    </w:lvl>
-    <w:lvl w:ilvl="1" w:tentative="1">
-      <w:start w:val="1"/>
-      <w:numFmt w:val="bullet"/>
-      <w:lvlText w:val="o"/>
-      <w:lvlJc w:val="left"/>
-      <w:pPr>
-        <w:tabs>
-          <w:tab w:val="num" w:pos="1440"/>
-        </w:tabs>
-        <w:ind w:left="1440" w:hanging="360"/>
-      </w:pPr>
-      <w:rPr>
-        <w:rFonts w:ascii="Courier New" w:hAnsi="Courier New" w:hint="default"/>
-        <w:sz w:val="20"/>
-      </w:rPr>
-    </w:lvl>
-    <w:lvl w:ilvl="2" w:tentative="1">
-      <w:start w:val="1"/>
-      <w:numFmt w:val="bullet"/>
-      <w:lvlText w:val=""/>
-      <w:lvlJc w:val="left"/>
-      <w:pPr>
-        <w:tabs>
-          <w:tab w:val="num" w:pos="2160"/>
-        </w:tabs>
-        <w:ind w:left="2160" w:hanging="360"/>
-      </w:pPr>
-      <w:rPr>
-        <w:rFonts w:ascii="Wingdings" w:hAnsi="Wingdings" w:hint="default"/>
-        <w:sz w:val="20"/>
-      </w:rPr>
-    </w:lvl>
-    <w:lvl w:ilvl="3" w:tentative="1">
-      <w:start w:val="1"/>
-      <w:numFmt w:val="bullet"/>
-      <w:lvlText w:val=""/>
-      <w:lvlJc w:val="left"/>
-      <w:pPr>
-        <w:tabs>
-          <w:tab w:val="num" w:pos="2880"/>
-        </w:tabs>
-        <w:ind w:left="2880" w:hanging="360"/>
-      </w:pPr>
-      <w:rPr>
-        <w:rFonts w:ascii="Wingdings" w:hAnsi="Wingdings" w:hint="default"/>
-        <w:sz w:val="20"/>
-      </w:rPr>
-    </w:lvl>
-    <w:lvl w:ilvl="4" w:tentative="1">
-      <w:start w:val="1"/>
-      <w:numFmt w:val="bullet"/>
-      <w:lvlText w:val=""/>
-      <w:lvlJc w:val="left"/>
-      <w:pPr>
-        <w:tabs>
-          <w:tab w:val="num" w:pos="3600"/>
-        </w:tabs>
-        <w:ind w:left="3600" w:hanging="360"/>
-      </w:pPr>
-      <w:rPr>
-        <w:rFonts w:ascii="Wingdings" w:hAnsi="Wingdings" w:hint="default"/>
-        <w:sz w:val="20"/>
-      </w:rPr>
-    </w:lvl>
-    <w:lvl w:ilvl="5" w:tentative="1">
-      <w:start w:val="1"/>
-      <w:numFmt w:val="bullet"/>
-      <w:lvlText w:val=""/>
-      <w:lvlJc w:val="left"/>
-      <w:pPr>
-        <w:tabs>
-          <w:tab w:val="num" w:pos="4320"/>
-        </w:tabs>
-        <w:ind w:left="4320" w:hanging="360"/>
-      </w:pPr>
-      <w:rPr>
-        <w:rFonts w:ascii="Wingdings" w:hAnsi="Wingdings" w:hint="default"/>
-        <w:sz w:val="20"/>
-      </w:rPr>
-    </w:lvl>
-    <w:lvl w:ilvl="6" w:tentative="1">
-      <w:start w:val="1"/>
-      <w:numFmt w:val="bullet"/>
-      <w:lvlText w:val=""/>
-      <w:lvlJc w:val="left"/>
-      <w:pPr>
-        <w:tabs>
-          <w:tab w:val="num" w:pos="5040"/>
-        </w:tabs>
-        <w:ind w:left="5040" w:hanging="360"/>
-      </w:pPr>
-      <w:rPr>
-        <w:rFonts w:ascii="Wingdings" w:hAnsi="Wingdings" w:hint="default"/>
-        <w:sz w:val="20"/>
-      </w:rPr>
-    </w:lvl>
-    <w:lvl w:ilvl="7" w:tentative="1">
-      <w:start w:val="1"/>
-      <w:numFmt w:val="bullet"/>
-      <w:lvlText w:val=""/>
-      <w:lvlJc w:val="left"/>
-      <w:pPr>
-        <w:tabs>
-          <w:tab w:val="num" w:pos="5760"/>
-        </w:tabs>
-        <w:ind w:left="5760" w:hanging="360"/>
-      </w:pPr>
-      <w:rPr>
-        <w:rFonts w:ascii="Wingdings" w:hAnsi="Wingdings" w:hint="default"/>
-        <w:sz w:val="20"/>
-      </w:rPr>
-    </w:lvl>
-    <w:lvl w:ilvl="8" w:tentative="1">
-      <w:start w:val="1"/>
-      <w:numFmt w:val="bullet"/>
-      <w:lvlText w:val=""/>
-      <w:lvlJc w:val="left"/>
-      <w:pPr>
-        <w:tabs>
-          <w:tab w:val="num" w:pos="6480"/>
-        </w:tabs>
-        <w:ind w:left="6480" w:hanging="360"/>
-      </w:pPr>
-      <w:rPr>
-        <w:rFonts w:ascii="Wingdings" w:hAnsi="Wingdings" w:hint="default"/>
-        <w:sz w:val="20"/>
-      </w:rPr>
-    </w:lvl>
-  </w:abstractNum>
-  <w:abstractNum w:abstractNumId="9" w15:restartNumberingAfterBreak="0">
+  <w:abstractNum w:abstractNumId="11" w15:restartNumberingAfterBreak="0">
     <w:nsid w:val="68512A3C"/>
     <w:multiLevelType w:val="hybridMultilevel"/>
     <w:tmpl w:val="F33AB6C6"/>
@@ -4650,7 +7058,7 @@
       </w:rPr>
     </w:lvl>
   </w:abstractNum>
-  <w:abstractNum w:abstractNumId="10" w15:restartNumberingAfterBreak="0">
+  <w:abstractNum w:abstractNumId="12" w15:restartNumberingAfterBreak="0">
     <w:nsid w:val="6BF15AF2"/>
     <w:multiLevelType w:val="hybridMultilevel"/>
     <w:tmpl w:val="83DAB1E8"/>
@@ -4763,7 +7171,7 @@
       </w:rPr>
     </w:lvl>
   </w:abstractNum>
-  <w:abstractNum w:abstractNumId="11" w15:restartNumberingAfterBreak="0">
+  <w:abstractNum w:abstractNumId="13" w15:restartNumberingAfterBreak="0">
     <w:nsid w:val="7240546F"/>
     <w:multiLevelType w:val="hybridMultilevel"/>
     <w:tmpl w:val="BA725E90"/>
@@ -4876,7 +7284,7 @@
       </w:rPr>
     </w:lvl>
   </w:abstractNum>
-  <w:abstractNum w:abstractNumId="12" w15:restartNumberingAfterBreak="0">
+  <w:abstractNum w:abstractNumId="14" w15:restartNumberingAfterBreak="0">
     <w:nsid w:val="743D233F"/>
     <w:multiLevelType w:val="hybridMultilevel"/>
     <w:tmpl w:val="840A10FC"/>
@@ -4990,43 +7398,49 @@
     </w:lvl>
   </w:abstractNum>
   <w:num w:numId="1" w16cid:durableId="98647375">
+    <w:abstractNumId w:val="8"/>
+  </w:num>
+  <w:num w:numId="2" w16cid:durableId="690685380">
+    <w:abstractNumId w:val="13"/>
+  </w:num>
+  <w:num w:numId="3" w16cid:durableId="669019051">
     <w:abstractNumId w:val="7"/>
   </w:num>
-  <w:num w:numId="2" w16cid:durableId="690685380">
+  <w:num w:numId="4" w16cid:durableId="467168412">
+    <w:abstractNumId w:val="14"/>
+  </w:num>
+  <w:num w:numId="5" w16cid:durableId="712118653">
+    <w:abstractNumId w:val="6"/>
+  </w:num>
+  <w:num w:numId="6" w16cid:durableId="1137452751">
+    <w:abstractNumId w:val="1"/>
+  </w:num>
+  <w:num w:numId="7" w16cid:durableId="1186870739">
+    <w:abstractNumId w:val="4"/>
+  </w:num>
+  <w:num w:numId="8" w16cid:durableId="490220729">
+    <w:abstractNumId w:val="5"/>
+  </w:num>
+  <w:num w:numId="9" w16cid:durableId="1892645641">
     <w:abstractNumId w:val="11"/>
   </w:num>
-  <w:num w:numId="3" w16cid:durableId="669019051">
-    <w:abstractNumId w:val="6"/>
+  <w:num w:numId="10" w16cid:durableId="1485507798">
+    <w:abstractNumId w:val="2"/>
   </w:num>
-  <w:num w:numId="4" w16cid:durableId="467168412">
+  <w:num w:numId="11" w16cid:durableId="1185098475">
+    <w:abstractNumId w:val="3"/>
+  </w:num>
+  <w:num w:numId="12" w16cid:durableId="1153571376">
     <w:abstractNumId w:val="12"/>
   </w:num>
-  <w:num w:numId="5" w16cid:durableId="712118653">
-    <w:abstractNumId w:val="5"/>
-  </w:num>
-  <w:num w:numId="6" w16cid:durableId="1137452751">
-    <w:abstractNumId w:val="0"/>
-  </w:num>
-  <w:num w:numId="7" w16cid:durableId="1186870739">
-    <w:abstractNumId w:val="3"/>
-  </w:num>
-  <w:num w:numId="8" w16cid:durableId="490220729">
-    <w:abstractNumId w:val="4"/>
-  </w:num>
-  <w:num w:numId="9" w16cid:durableId="1892645641">
+  <w:num w:numId="13" w16cid:durableId="957222262">
     <w:abstractNumId w:val="9"/>
   </w:num>
-  <w:num w:numId="10" w16cid:durableId="1485507798">
-    <w:abstractNumId w:val="1"/>
-  </w:num>
-  <w:num w:numId="11" w16cid:durableId="1185098475">
-    <w:abstractNumId w:val="2"/>
-  </w:num>
-  <w:num w:numId="12" w16cid:durableId="1153571376">
+  <w:num w:numId="14" w16cid:durableId="1194803312">
     <w:abstractNumId w:val="10"/>
   </w:num>
-  <w:num w:numId="13" w16cid:durableId="957222262">
-    <w:abstractNumId w:val="8"/>
+  <w:num w:numId="15" w16cid:durableId="652029156">
+    <w:abstractNumId w:val="0"/>
   </w:num>
 </w:numbering>
 </file>
@@ -5731,6 +8145,41 @@
       </w:tcPr>
     </w:tblStylePr>
   </w:style>
+  <w:style w:type="character" w:styleId="Hipervnculo">
+    <w:name w:val="Hyperlink"/>
+    <w:basedOn w:val="Fuentedeprrafopredeter"/>
+    <w:uiPriority w:val="99"/>
+    <w:unhideWhenUsed/>
+    <w:rsid w:val="00463AC7"/>
+    <w:rPr>
+      <w:color w:val="0563C1" w:themeColor="hyperlink"/>
+      <w:u w:val="single"/>
+    </w:rPr>
+  </w:style>
+  <w:style w:type="character" w:styleId="Mencinsinresolver">
+    <w:name w:val="Unresolved Mention"/>
+    <w:basedOn w:val="Fuentedeprrafopredeter"/>
+    <w:uiPriority w:val="99"/>
+    <w:semiHidden/>
+    <w:unhideWhenUsed/>
+    <w:rsid w:val="00463AC7"/>
+    <w:rPr>
+      <w:color w:val="605E5C"/>
+      <w:shd w:val="clear" w:color="auto" w:fill="E1DFDD"/>
+    </w:rPr>
+  </w:style>
+  <w:style w:type="character" w:styleId="Hipervnculovisitado">
+    <w:name w:val="FollowedHyperlink"/>
+    <w:basedOn w:val="Fuentedeprrafopredeter"/>
+    <w:uiPriority w:val="99"/>
+    <w:semiHidden/>
+    <w:unhideWhenUsed/>
+    <w:rsid w:val="00463AC7"/>
+    <w:rPr>
+      <w:color w:val="954F72" w:themeColor="followedHyperlink"/>
+      <w:u w:val="single"/>
+    </w:rPr>
+  </w:style>
 </w:styles>
 </file>
 
@@ -6030,6 +8479,21 @@
 </file>
 
 <file path=customXml/item1.xml><?xml version="1.0" encoding="utf-8"?>
+<p:properties xmlns:p="http://schemas.microsoft.com/office/2006/metadata/properties" xmlns:xsi="http://www.w3.org/2001/XMLSchema-instance" xmlns:pc="http://schemas.microsoft.com/office/infopath/2007/PartnerControls">
+  <documentManagement/>
+</p:properties>
+</file>
+
+<file path=customXml/item2.xml><?xml version="1.0" encoding="utf-8"?>
+<?mso-contentType ?>
+<FormTemplates xmlns="http://schemas.microsoft.com/sharepoint/v3/contenttype/forms">
+  <Display>DocumentLibraryForm</Display>
+  <Edit>DocumentLibraryForm</Edit>
+  <New>DocumentLibraryForm</New>
+</FormTemplates>
+</file>
+
+<file path=customXml/item3.xml><?xml version="1.0" encoding="utf-8"?>
 <ct:contentTypeSchema xmlns:ct="http://schemas.microsoft.com/office/2006/metadata/contentType" xmlns:ma="http://schemas.microsoft.com/office/2006/metadata/properties/metaAttributes" ct:_="" ma:_="" ma:contentTypeName="Documento" ma:contentTypeID="0x0101009C65AFC3EB976E46A15E55CCFA6A970A" ma:contentTypeVersion="16" ma:contentTypeDescription="Crear nuevo documento." ma:contentTypeScope="" ma:versionID="2dd2941a323c9879f8690bf897220a31">
   <xsd:schema xmlns:xsd="http://www.w3.org/2001/XMLSchema" xmlns:xs="http://www.w3.org/2001/XMLSchema" xmlns:p="http://schemas.microsoft.com/office/2006/metadata/properties" xmlns:ns3="fb83440b-4ad9-4784-85d4-5144900c2536" xmlns:ns4="4f7ffafa-cda8-4493-8ed5-abed47b80e3c" targetNamespace="http://schemas.microsoft.com/office/2006/metadata/properties" ma:root="true" ma:fieldsID="51b6ebc9ede6a12de4dbbf68afca8d34" ns3:_="" ns4:_="">
     <xsd:import namespace="fb83440b-4ad9-4784-85d4-5144900c2536"/>
@@ -6270,22 +8734,32 @@
 </ct:contentTypeSchema>
 </file>
 
-<file path=customXml/item2.xml><?xml version="1.0" encoding="utf-8"?>
-<?mso-contentType ?>
-<FormTemplates xmlns="http://schemas.microsoft.com/sharepoint/v3/contenttype/forms">
-  <Display>DocumentLibraryForm</Display>
-  <Edit>DocumentLibraryForm</Edit>
-  <New>DocumentLibraryForm</New>
-</FormTemplates>
+<file path=customXml/itemProps1.xml><?xml version="1.0" encoding="utf-8"?>
+<ds:datastoreItem xmlns:ds="http://schemas.openxmlformats.org/officeDocument/2006/customXml" ds:itemID="{A1132C1B-E243-4147-9B60-B70065CB1F0A}">
+  <ds:schemaRefs>
+    <ds:schemaRef ds:uri="http://schemas.microsoft.com/office/2006/metadata/properties"/>
+    <ds:schemaRef ds:uri="http://schemas.microsoft.com/office/2006/documentManagement/types"/>
+    <ds:schemaRef ds:uri="http://purl.org/dc/terms/"/>
+    <ds:schemaRef ds:uri="4f7ffafa-cda8-4493-8ed5-abed47b80e3c"/>
+    <ds:schemaRef ds:uri="http://schemas.openxmlformats.org/package/2006/metadata/core-properties"/>
+    <ds:schemaRef ds:uri="http://www.w3.org/XML/1998/namespace"/>
+    <ds:schemaRef ds:uri="http://schemas.microsoft.com/office/infopath/2007/PartnerControls"/>
+    <ds:schemaRef ds:uri="http://purl.org/dc/elements/1.1/"/>
+    <ds:schemaRef ds:uri="http://purl.org/dc/dcmitype/"/>
+    <ds:schemaRef ds:uri="fb83440b-4ad9-4784-85d4-5144900c2536"/>
+  </ds:schemaRefs>
+</ds:datastoreItem>
 </file>
 
-<file path=customXml/item3.xml><?xml version="1.0" encoding="utf-8"?>
-<p:properties xmlns:p="http://schemas.microsoft.com/office/2006/metadata/properties" xmlns:xsi="http://www.w3.org/2001/XMLSchema-instance" xmlns:pc="http://schemas.microsoft.com/office/infopath/2007/PartnerControls">
-  <documentManagement/>
-</p:properties>
+<file path=customXml/itemProps2.xml><?xml version="1.0" encoding="utf-8"?>
+<ds:datastoreItem xmlns:ds="http://schemas.openxmlformats.org/officeDocument/2006/customXml" ds:itemID="{BF562BEE-285B-439A-9BB1-60070BA58597}">
+  <ds:schemaRefs>
+    <ds:schemaRef ds:uri="http://schemas.microsoft.com/sharepoint/v3/contenttype/forms"/>
+  </ds:schemaRefs>
+</ds:datastoreItem>
 </file>
 
-<file path=customXml/itemProps1.xml><?xml version="1.0" encoding="utf-8"?>
+<file path=customXml/itemProps3.xml><?xml version="1.0" encoding="utf-8"?>
 <ds:datastoreItem xmlns:ds="http://schemas.openxmlformats.org/officeDocument/2006/customXml" ds:itemID="{A8542042-A3BF-4692-86C6-08B9E4FAAAEC}">
   <ds:schemaRefs>
     <ds:schemaRef ds:uri="http://schemas.microsoft.com/office/2006/metadata/contentType"/>
@@ -6302,29 +8776,4 @@
     <ds:schemaRef ds:uri="http://schemas.microsoft.com/internal/obd"/>
   </ds:schemaRefs>
 </ds:datastoreItem>
-</file>
-
-<file path=customXml/itemProps2.xml><?xml version="1.0" encoding="utf-8"?>
-<ds:datastoreItem xmlns:ds="http://schemas.openxmlformats.org/officeDocument/2006/customXml" ds:itemID="{BF562BEE-285B-439A-9BB1-60070BA58597}">
-  <ds:schemaRefs>
-    <ds:schemaRef ds:uri="http://schemas.microsoft.com/sharepoint/v3/contenttype/forms"/>
-  </ds:schemaRefs>
-</ds:datastoreItem>
-</file>
-
-<file path=customXml/itemProps3.xml><?xml version="1.0" encoding="utf-8"?>
-<ds:datastoreItem xmlns:ds="http://schemas.openxmlformats.org/officeDocument/2006/customXml" ds:itemID="{A1132C1B-E243-4147-9B60-B70065CB1F0A}">
-  <ds:schemaRefs>
-    <ds:schemaRef ds:uri="http://purl.org/dc/dcmitype/"/>
-    <ds:schemaRef ds:uri="http://schemas.microsoft.com/office/2006/documentManagement/types"/>
-    <ds:schemaRef ds:uri="http://www.w3.org/XML/1998/namespace"/>
-    <ds:schemaRef ds:uri="http://purl.org/dc/terms/"/>
-    <ds:schemaRef ds:uri="4f7ffafa-cda8-4493-8ed5-abed47b80e3c"/>
-    <ds:schemaRef ds:uri="http://purl.org/dc/elements/1.1/"/>
-    <ds:schemaRef ds:uri="http://schemas.microsoft.com/office/infopath/2007/PartnerControls"/>
-    <ds:schemaRef ds:uri="fb83440b-4ad9-4784-85d4-5144900c2536"/>
-    <ds:schemaRef ds:uri="http://schemas.openxmlformats.org/package/2006/metadata/core-properties"/>
-    <ds:schemaRef ds:uri="http://schemas.microsoft.com/office/2006/metadata/properties"/>
-  </ds:schemaRefs>
-</ds:datastoreItem>
 </file>
</xml_diff>